<commit_message>
Global inline random number generator. Hw12
</commit_message>
<xml_diff>
--- a/Standard Model Implementation.docx
+++ b/Standard Model Implementation.docx
@@ -1,13 +1,22 @@
 
 <file path=word/document.xml><?xml version="1.0" encoding="utf-8"?>
-<w:document xmlns:wpc="http://schemas.microsoft.com/office/word/2010/wordprocessingCanvas" xmlns:cx="http://schemas.microsoft.com/office/drawing/2014/chartex" xmlns:mc="http://schemas.openxmlformats.org/markup-compatibility/2006" xmlns:o="urn:schemas-microsoft-com:office:office" xmlns:r="http://schemas.openxmlformats.org/officeDocument/2006/relationships" xmlns:m="http://schemas.openxmlformats.org/officeDocument/2006/math" xmlns:v="urn:schemas-microsoft-com:vml" xmlns:wp14="http://schemas.microsoft.com/office/word/2010/wordprocessingDrawing" xmlns:wp="http://schemas.openxmlformats.org/drawingml/2006/wordprocessingDrawing" xmlns:w10="urn:schemas-microsoft-com:office:word" xmlns:w="http://schemas.openxmlformats.org/wordprocessingml/2006/main" xmlns:w14="http://schemas.microsoft.com/office/word/2010/wordml" xmlns:w15="http://schemas.microsoft.com/office/word/2012/wordml" xmlns:w16se="http://schemas.microsoft.com/office/word/2015/wordml/symex" xmlns:wpg="http://schemas.microsoft.com/office/word/2010/wordprocessingGroup" xmlns:wpi="http://schemas.microsoft.com/office/word/2010/wordprocessingInk" xmlns:wne="http://schemas.microsoft.com/office/word/2006/wordml" xmlns:wps="http://schemas.microsoft.com/office/word/2010/wordprocessingShape" mc:Ignorable="w14 w15 w16se wp14">
+<w:document xmlns:wpc="http://schemas.microsoft.com/office/word/2010/wordprocessingCanvas" xmlns:cx="http://schemas.microsoft.com/office/drawing/2014/chartex" xmlns:cx1="http://schemas.microsoft.com/office/drawing/2015/9/8/chartex" xmlns:cx2="http://schemas.microsoft.com/office/drawing/2015/10/21/chartex" xmlns:cx3="http://schemas.microsoft.com/office/drawing/2016/5/9/chartex" xmlns:cx4="http://schemas.microsoft.com/office/drawing/2016/5/10/chartex" xmlns:cx5="http://schemas.microsoft.com/office/drawing/2016/5/11/chartex" xmlns:cx6="http://schemas.microsoft.com/office/drawing/2016/5/12/chartex" xmlns:cx7="http://schemas.microsoft.com/office/drawing/2016/5/13/chartex" xmlns:cx8="http://schemas.microsoft.com/office/drawing/2016/5/14/chartex" xmlns:mc="http://schemas.openxmlformats.org/markup-compatibility/2006" xmlns:aink="http://schemas.microsoft.com/office/drawing/2016/ink" xmlns:am3d="http://schemas.microsoft.com/office/drawing/2017/model3d" xmlns:o="urn:schemas-microsoft-com:office:office" xmlns:r="http://schemas.openxmlformats.org/officeDocument/2006/relationships" xmlns:m="http://schemas.openxmlformats.org/officeDocument/2006/math" xmlns:v="urn:schemas-microsoft-com:vml" xmlns:wp14="http://schemas.microsoft.com/office/word/2010/wordprocessingDrawing" xmlns:wp="http://schemas.openxmlformats.org/drawingml/2006/wordprocessingDrawing" xmlns:w10="urn:schemas-microsoft-com:office:word" xmlns:w="http://schemas.openxmlformats.org/wordprocessingml/2006/main" xmlns:w14="http://schemas.microsoft.com/office/word/2010/wordml" xmlns:w15="http://schemas.microsoft.com/office/word/2012/wordml" xmlns:w16cid="http://schemas.microsoft.com/office/word/2016/wordml/cid" xmlns:w16se="http://schemas.microsoft.com/office/word/2015/wordml/symex" xmlns:wpg="http://schemas.microsoft.com/office/word/2010/wordprocessingGroup" xmlns:wpi="http://schemas.microsoft.com/office/word/2010/wordprocessingInk" xmlns:wne="http://schemas.microsoft.com/office/word/2006/wordml" xmlns:wps="http://schemas.microsoft.com/office/word/2010/wordprocessingShape" mc:Ignorable="w14 w15 w16se w16cid wp14">
   <w:body>
     <w:p>
       <w:pPr>
         <w:pStyle w:val="Title"/>
+        <w:tabs>
+          <w:tab w:val="left" w:pos="7260"/>
+        </w:tabs>
       </w:pPr>
       <w:r>
-        <w:t>Standard Model Implementation</w:t>
+        <w:t xml:space="preserve">The </w:t>
+      </w:r>
+      <w:r>
+        <w:t>Standard Model</w:t>
+      </w:r>
+      <w:r>
+        <w:tab/>
       </w:r>
     </w:p>
     <w:p/>
@@ -18,10 +27,7 @@
         </w:rPr>
       </w:pPr>
       <w:r>
-        <w:t>R</w:t>
-      </w:r>
-      <w:r>
-        <w:t xml:space="preserve">ecall the standard model is specified by a sample space, </w:t>
+        <w:t xml:space="preserve">Let </w:t>
       </w:r>
       <w:r>
         <w:rPr>
@@ -30,133 +36,45 @@
         <w:t>Ω</w:t>
       </w:r>
       <w:r>
-        <w:t xml:space="preserve">, </w:t>
-      </w:r>
-      <w:r>
-        <w:t xml:space="preserve">a </w:t>
-      </w:r>
-      <w:r>
-        <w:t>set of</w:t>
-      </w:r>
-      <w:r>
-        <w:t xml:space="preserve"> strictly increasing</w:t>
-      </w:r>
-      <w:r>
-        <w:t xml:space="preserve"> times, </w:t>
+        <w:t xml:space="preserve"> </w:t>
+      </w:r>
+      <w:r>
+        <w:t>be the s</w:t>
+      </w:r>
+      <w:r>
+        <w:t>et of</w:t>
+      </w:r>
+      <w:r>
+        <w:t xml:space="preserve"> </w:t>
+      </w:r>
+      <w:r>
+        <w:t xml:space="preserve">what </w:t>
+      </w:r>
+      <w:r>
+        <w:t>can happen in the world,</w:t>
+      </w:r>
+      <w:r>
+        <w:t xml:space="preserve"> </w:t>
       </w:r>
       <m:oMath>
         <m:r>
           <w:rPr>
             <w:rFonts w:ascii="Cambria Math" w:hAnsi="Cambria Math"/>
           </w:rPr>
-          <m:t>T={</m:t>
-        </m:r>
-        <m:sSub>
-          <m:sSubPr>
-            <m:ctrlPr>
-              <w:rPr>
-                <w:rFonts w:ascii="Cambria Math" w:hAnsi="Cambria Math"/>
-                <w:i/>
-              </w:rPr>
-            </m:ctrlPr>
-          </m:sSubPr>
-          <m:e>
-            <m:r>
-              <w:rPr>
-                <w:rFonts w:ascii="Cambria Math" w:hAnsi="Cambria Math"/>
-              </w:rPr>
-              <m:t>t</m:t>
-            </m:r>
-          </m:e>
-          <m:sub>
-            <m:r>
-              <w:rPr>
-                <w:rFonts w:ascii="Cambria Math" w:hAnsi="Cambria Math"/>
-              </w:rPr>
-              <m:t>0</m:t>
-            </m:r>
-          </m:sub>
-        </m:sSub>
-        <m:r>
-          <w:rPr>
-            <w:rFonts w:ascii="Cambria Math" w:hAnsi="Cambria Math"/>
-          </w:rPr>
-          <m:t>,…,</m:t>
-        </m:r>
-        <m:sSub>
-          <m:sSubPr>
-            <m:ctrlPr>
-              <w:rPr>
-                <w:rFonts w:ascii="Cambria Math" w:hAnsi="Cambria Math"/>
-                <w:i/>
-              </w:rPr>
-            </m:ctrlPr>
-          </m:sSubPr>
-          <m:e>
-            <m:r>
-              <w:rPr>
-                <w:rFonts w:ascii="Cambria Math" w:hAnsi="Cambria Math"/>
-              </w:rPr>
-              <m:t>t</m:t>
-            </m:r>
-          </m:e>
-          <m:sub>
-            <m:r>
-              <w:rPr>
-                <w:rFonts w:ascii="Cambria Math" w:hAnsi="Cambria Math"/>
-              </w:rPr>
-              <m:t>n</m:t>
-            </m:r>
-          </m:sub>
-        </m:sSub>
-        <m:r>
-          <w:rPr>
-            <w:rFonts w:ascii="Cambria Math" w:hAnsi="Cambria Math"/>
-          </w:rPr>
-          <m:t>}</m:t>
+          <m:t>T</m:t>
         </m:r>
       </m:oMath>
       <w:r>
         <w:rPr>
           <w:rFonts w:eastAsiaTheme="minorEastAsia"/>
         </w:rPr>
-        <w:t xml:space="preserve">, a </w:t>
-      </w:r>
-      <w:r>
-        <w:rPr>
-          <w:rFonts w:eastAsiaTheme="minorEastAsia"/>
-        </w:rPr>
-        <w:t>collection</w:t>
-      </w:r>
-      <w:r>
-        <w:rPr>
-          <w:rFonts w:eastAsiaTheme="minorEastAsia"/>
-        </w:rPr>
-        <w:t xml:space="preserve"> of increasingly fine</w:t>
-      </w:r>
-      <w:r>
-        <w:rPr>
-          <w:rFonts w:eastAsiaTheme="minorEastAsia"/>
-        </w:rPr>
-        <w:t xml:space="preserve"> finite</w:t>
-      </w:r>
-      <w:r>
-        <w:rPr>
-          <w:rFonts w:eastAsiaTheme="minorEastAsia"/>
-        </w:rPr>
-        <w:t xml:space="preserve"> partitions of </w:t>
-      </w:r>
-      <w:r>
-        <w:rPr>
-          <w:rFonts w:eastAsiaTheme="minorEastAsia" w:cstheme="minorHAnsi"/>
-        </w:rPr>
-        <w:t>Ω</w:t>
-      </w:r>
-      <w:r>
-        <w:rPr>
-          <w:rFonts w:eastAsiaTheme="minorEastAsia"/>
-        </w:rPr>
-        <w:t xml:space="preserve">, </w:t>
+        <w:t xml:space="preserve"> </w:t>
+      </w:r>
+      <w:r>
+        <w:rPr>
+          <w:rFonts w:eastAsiaTheme="minorEastAsia"/>
+        </w:rPr>
+        <w:t xml:space="preserve">be the allowed trading times, </w:t>
       </w:r>
       <m:oMath>
         <m:sSub>
@@ -225,13 +143,156 @@
         <w:rPr>
           <w:rFonts w:eastAsiaTheme="minorEastAsia"/>
         </w:rPr>
+        <w:t xml:space="preserve">  </w:t>
+      </w:r>
+      <w:r>
+        <w:rPr>
+          <w:rFonts w:eastAsiaTheme="minorEastAsia"/>
+        </w:rPr>
+        <w:t xml:space="preserve">a </w:t>
+      </w:r>
+      <w:r>
+        <w:rPr>
+          <w:rFonts w:eastAsiaTheme="minorEastAsia"/>
+        </w:rPr>
+        <w:t>collection</w:t>
+      </w:r>
+      <w:r>
+        <w:rPr>
+          <w:rFonts w:eastAsiaTheme="minorEastAsia"/>
+        </w:rPr>
+        <w:t xml:space="preserve"> of increasingly fine</w:t>
+      </w:r>
+      <w:r>
+        <w:rPr>
+          <w:rFonts w:eastAsiaTheme="minorEastAsia"/>
+        </w:rPr>
         <w:t xml:space="preserve"> </w:t>
       </w:r>
       <w:r>
         <w:rPr>
           <w:rFonts w:eastAsiaTheme="minorEastAsia"/>
         </w:rPr>
-        <w:t xml:space="preserve">, prices </w:t>
+        <w:t xml:space="preserve">partitions of </w:t>
+      </w:r>
+      <w:r>
+        <w:rPr>
+          <w:rFonts w:eastAsiaTheme="minorEastAsia" w:cstheme="minorHAnsi"/>
+        </w:rPr>
+        <w:t>Ω</w:t>
+      </w:r>
+      <w:r>
+        <w:rPr>
+          <w:rFonts w:eastAsiaTheme="minorEastAsia"/>
+        </w:rPr>
+        <w:t xml:space="preserve"> representing </w:t>
+      </w:r>
+      <w:r>
+        <w:rPr>
+          <w:rFonts w:eastAsiaTheme="minorEastAsia"/>
+        </w:rPr>
+        <w:t xml:space="preserve">the </w:t>
+      </w:r>
+      <w:r>
+        <w:rPr>
+          <w:rFonts w:eastAsiaTheme="minorEastAsia"/>
+        </w:rPr>
+        <w:t>information</w:t>
+      </w:r>
+      <w:r>
+        <w:rPr>
+          <w:rFonts w:eastAsiaTheme="minorEastAsia"/>
+        </w:rPr>
+        <w:t xml:space="preserve"> available</w:t>
+      </w:r>
+      <w:r>
+        <w:rPr>
+          <w:rFonts w:eastAsiaTheme="minorEastAsia"/>
+        </w:rPr>
+        <w:t xml:space="preserve"> at each time, and </w:t>
+      </w:r>
+      <m:oMath>
+        <m:r>
+          <w:rPr>
+            <w:rFonts w:ascii="Cambria Math" w:eastAsiaTheme="minorEastAsia" w:hAnsi="Cambria Math"/>
+          </w:rPr>
+          <m:t>P</m:t>
+        </m:r>
+      </m:oMath>
+      <w:r>
+        <w:rPr>
+          <w:rFonts w:eastAsiaTheme="minorEastAsia"/>
+        </w:rPr>
+        <w:t xml:space="preserve"> a </w:t>
+      </w:r>
+      <w:r>
+        <w:rPr>
+          <w:rFonts w:eastAsiaTheme="minorEastAsia"/>
+        </w:rPr>
+        <w:t>positive</w:t>
+      </w:r>
+      <w:r>
+        <w:rPr>
+          <w:rFonts w:eastAsiaTheme="minorEastAsia"/>
+        </w:rPr>
+        <w:t xml:space="preserve"> measure</w:t>
+      </w:r>
+      <w:r>
+        <w:rPr>
+          <w:rFonts w:eastAsiaTheme="minorEastAsia"/>
+        </w:rPr>
+        <w:t xml:space="preserve"> with mass 1</w:t>
+      </w:r>
+      <w:r>
+        <w:rPr>
+          <w:rFonts w:eastAsiaTheme="minorEastAsia"/>
+        </w:rPr>
+        <w:t xml:space="preserve"> on the algebra generated by the partitions.</w:t>
+      </w:r>
+    </w:p>
+    <w:p>
+      <w:pPr>
+        <w:rPr>
+          <w:rFonts w:eastAsiaTheme="minorEastAsia"/>
+        </w:rPr>
+      </w:pPr>
+      <w:r>
+        <w:rPr>
+          <w:rFonts w:eastAsiaTheme="minorEastAsia"/>
+        </w:rPr>
+        <w:t xml:space="preserve">The </w:t>
+      </w:r>
+      <w:r>
+        <w:rPr>
+          <w:rFonts w:eastAsiaTheme="minorEastAsia"/>
+          <w:i/>
+        </w:rPr>
+        <w:t>standard model</w:t>
+      </w:r>
+      <w:r>
+        <w:rPr>
+          <w:rFonts w:eastAsiaTheme="minorEastAsia"/>
+        </w:rPr>
+        <w:t xml:space="preserve"> specifies</w:t>
+      </w:r>
+      <w:r>
+        <w:rPr>
+          <w:rFonts w:eastAsiaTheme="minorEastAsia"/>
+        </w:rPr>
+        <w:t xml:space="preserve"> </w:t>
+      </w:r>
+      <w:r>
+        <w:rPr>
+          <w:rFonts w:eastAsiaTheme="minorEastAsia"/>
+          <w:i/>
+        </w:rPr>
+        <w:t>prices</w:t>
+      </w:r>
+      <w:r>
+        <w:rPr>
+          <w:rFonts w:eastAsiaTheme="minorEastAsia"/>
+        </w:rPr>
+        <w:t xml:space="preserve"> </w:t>
       </w:r>
       <m:oMath>
         <m:sSub>
@@ -326,7 +387,7 @@
               <w:rPr>
                 <w:rFonts w:ascii="Cambria Math" w:eastAsiaTheme="minorEastAsia" w:hAnsi="Cambria Math"/>
               </w:rPr>
-              <m:t>m</m:t>
+              <m:t>I</m:t>
             </m:r>
           </m:sup>
         </m:sSup>
@@ -335,7 +396,20 @@
         <w:rPr>
           <w:rFonts w:eastAsiaTheme="minorEastAsia"/>
         </w:rPr>
-        <w:t xml:space="preserve">, and cash flows </w:t>
+        <w:t xml:space="preserve">, and </w:t>
+      </w:r>
+      <w:r>
+        <w:rPr>
+          <w:rFonts w:eastAsiaTheme="minorEastAsia"/>
+          <w:i/>
+        </w:rPr>
+        <w:t>cash flows</w:t>
+      </w:r>
+      <w:r>
+        <w:rPr>
+          <w:rFonts w:eastAsiaTheme="minorEastAsia"/>
+        </w:rPr>
+        <w:t xml:space="preserve"> </w:t>
       </w:r>
       <m:oMath>
         <m:sSub>
@@ -430,7 +504,7 @@
               <w:rPr>
                 <w:rFonts w:ascii="Cambria Math" w:eastAsiaTheme="minorEastAsia" w:hAnsi="Cambria Math"/>
               </w:rPr>
-              <m:t>m</m:t>
+              <m:t>I</m:t>
             </m:r>
           </m:sup>
         </m:sSup>
@@ -446,14 +520,92 @@
           <w:rPr>
             <w:rFonts w:ascii="Cambria Math" w:eastAsiaTheme="minorEastAsia" w:hAnsi="Cambria Math"/>
           </w:rPr>
-          <m:t>m</m:t>
+          <m:t>I</m:t>
         </m:r>
       </m:oMath>
       <w:r>
         <w:rPr>
           <w:rFonts w:eastAsiaTheme="minorEastAsia"/>
         </w:rPr>
-        <w:t xml:space="preserve"> is the number of market instruments in the model.</w:t>
+        <w:t xml:space="preserve"> </w:t>
+      </w:r>
+      <w:r>
+        <w:rPr>
+          <w:rFonts w:eastAsiaTheme="minorEastAsia"/>
+        </w:rPr>
+        <w:t>are the</w:t>
+      </w:r>
+      <w:r>
+        <w:rPr>
+          <w:rFonts w:eastAsiaTheme="minorEastAsia"/>
+        </w:rPr>
+        <w:t xml:space="preserve"> available </w:t>
+      </w:r>
+      <w:r>
+        <w:rPr>
+          <w:rFonts w:eastAsiaTheme="minorEastAsia"/>
+        </w:rPr>
+        <w:t>market instruments.</w:t>
+      </w:r>
+      <w:r>
+        <w:rPr>
+          <w:rFonts w:eastAsiaTheme="minorEastAsia"/>
+        </w:rPr>
+        <w:t xml:space="preserve"> </w:t>
+      </w:r>
+      <w:r>
+        <w:rPr>
+          <w:rFonts w:eastAsiaTheme="minorEastAsia"/>
+        </w:rPr>
+        <w:t>Instrument prices are assumed to be perfectly liquid</w:t>
+      </w:r>
+      <w:r>
+        <w:rPr>
+          <w:rFonts w:eastAsiaTheme="minorEastAsia"/>
+        </w:rPr>
+        <w:t xml:space="preserve">: they can be bought and sold at the same price in any amount. </w:t>
+      </w:r>
+      <w:r>
+        <w:rPr>
+          <w:rFonts w:eastAsiaTheme="minorEastAsia"/>
+        </w:rPr>
+        <w:t xml:space="preserve"> </w:t>
+      </w:r>
+      <w:r>
+        <w:rPr>
+          <w:rFonts w:eastAsiaTheme="minorEastAsia"/>
+        </w:rPr>
+        <w:t>C</w:t>
+      </w:r>
+      <w:r>
+        <w:rPr>
+          <w:rFonts w:eastAsiaTheme="minorEastAsia"/>
+        </w:rPr>
+        <w:t>ash flows are associated with owning an instrument</w:t>
+      </w:r>
+      <w:r>
+        <w:rPr>
+          <w:rFonts w:eastAsiaTheme="minorEastAsia"/>
+        </w:rPr>
+        <w:t>:</w:t>
+      </w:r>
+      <w:r>
+        <w:rPr>
+          <w:rFonts w:eastAsiaTheme="minorEastAsia"/>
+        </w:rPr>
+        <w:t xml:space="preserve"> </w:t>
+      </w:r>
+      <w:r>
+        <w:rPr>
+          <w:rFonts w:eastAsiaTheme="minorEastAsia"/>
+        </w:rPr>
+        <w:t>s</w:t>
+      </w:r>
+      <w:r>
+        <w:rPr>
+          <w:rFonts w:eastAsiaTheme="minorEastAsia"/>
+        </w:rPr>
+        <w:t>tocks have dividends, bonds have coupons, futures have margin adjustments.</w:t>
       </w:r>
     </w:p>
     <w:p>
@@ -466,7 +618,20 @@
         <w:rPr>
           <w:rFonts w:eastAsiaTheme="minorEastAsia"/>
         </w:rPr>
-        <w:t xml:space="preserve">A trading strategy is </w:t>
+        <w:t xml:space="preserve">A </w:t>
+      </w:r>
+      <w:r>
+        <w:rPr>
+          <w:rFonts w:eastAsiaTheme="minorEastAsia"/>
+          <w:i/>
+        </w:rPr>
+        <w:t>trading strategy</w:t>
+      </w:r>
+      <w:r>
+        <w:rPr>
+          <w:rFonts w:eastAsiaTheme="minorEastAsia"/>
+        </w:rPr>
+        <w:t xml:space="preserve"> is </w:t>
       </w:r>
       <w:r>
         <w:rPr>
@@ -629,7 +794,7 @@
               <w:rPr>
                 <w:rFonts w:ascii="Cambria Math" w:eastAsiaTheme="minorEastAsia" w:hAnsi="Cambria Math"/>
               </w:rPr>
-              <m:t>m</m:t>
+              <m:t>I</m:t>
             </m:r>
           </m:sup>
         </m:sSup>
@@ -644,69 +809,40 @@
         <w:rPr>
           <w:rFonts w:eastAsiaTheme="minorEastAsia"/>
         </w:rPr>
-        <w:t xml:space="preserve">indicating the number of shares to trade in each of the </w:t>
+        <w:t>indicating the number of shares to trade in each</w:t>
+      </w:r>
+      <w:r>
+        <w:rPr>
+          <w:rFonts w:eastAsiaTheme="minorEastAsia"/>
+        </w:rPr>
+        <w:t xml:space="preserve"> </w:t>
+      </w:r>
+      <w:r>
+        <w:rPr>
+          <w:rFonts w:eastAsiaTheme="minorEastAsia"/>
+        </w:rPr>
+        <w:t xml:space="preserve">instrument. </w:t>
+      </w:r>
+      <w:r>
+        <w:rPr>
+          <w:rFonts w:eastAsiaTheme="minorEastAsia"/>
+        </w:rPr>
+        <w:t xml:space="preserve">The strategy is </w:t>
+      </w:r>
+      <w:r>
+        <w:rPr>
+          <w:rFonts w:eastAsiaTheme="minorEastAsia"/>
+          <w:i/>
+        </w:rPr>
+        <w:t>closed-out</w:t>
+      </w:r>
+      <w:r>
+        <w:rPr>
+          <w:rFonts w:eastAsiaTheme="minorEastAsia"/>
+        </w:rPr>
+        <w:t xml:space="preserve"> if </w:t>
       </w:r>
       <m:oMath>
-        <m:r>
-          <w:rPr>
-            <w:rFonts w:ascii="Cambria Math" w:eastAsiaTheme="minorEastAsia" w:hAnsi="Cambria Math"/>
-          </w:rPr>
-          <m:t>m</m:t>
-        </m:r>
-      </m:oMath>
-      <w:r>
-        <w:rPr>
-          <w:rFonts w:eastAsiaTheme="minorEastAsia"/>
-        </w:rPr>
-        <w:t xml:space="preserve"> instruments. </w:t>
-      </w:r>
-      <w:r>
-        <w:rPr>
-          <w:rFonts w:eastAsiaTheme="minorEastAsia"/>
-        </w:rPr>
-        <w:t xml:space="preserve">Trades accumulate to a position, </w:t>
-      </w:r>
-      <m:oMath>
-        <m:sSub>
-          <m:sSubPr>
-            <m:ctrlPr>
-              <w:rPr>
-                <w:rFonts w:ascii="Cambria Math" w:eastAsiaTheme="minorEastAsia" w:hAnsi="Cambria Math"/>
-                <w:i/>
-              </w:rPr>
-            </m:ctrlPr>
-          </m:sSubPr>
-          <m:e>
-            <m:r>
-              <m:rPr>
-                <m:sty m:val="p"/>
-              </m:rPr>
-              <w:rPr>
-                <w:rFonts w:ascii="Cambria Math" w:eastAsiaTheme="minorEastAsia" w:hAnsi="Cambria Math"/>
-              </w:rPr>
-              <m:t>Δ</m:t>
-            </m:r>
-            <m:ctrlPr>
-              <w:rPr>
-                <w:rFonts w:ascii="Cambria Math" w:eastAsiaTheme="minorEastAsia" w:hAnsi="Cambria Math"/>
-              </w:rPr>
-            </m:ctrlPr>
-          </m:e>
-          <m:sub>
-            <m:r>
-              <w:rPr>
-                <w:rFonts w:ascii="Cambria Math" w:eastAsiaTheme="minorEastAsia" w:hAnsi="Cambria Math"/>
-              </w:rPr>
-              <m:t>t</m:t>
-            </m:r>
-          </m:sub>
-        </m:sSub>
-        <m:r>
-          <w:rPr>
-            <w:rFonts w:ascii="Cambria Math" w:eastAsiaTheme="minorEastAsia" w:hAnsi="Cambria Math"/>
-          </w:rPr>
-          <m:t>=</m:t>
-        </m:r>
         <m:nary>
           <m:naryPr>
             <m:chr m:val="∑"/>
@@ -720,37 +856,11 @@
             </m:ctrlPr>
           </m:naryPr>
           <m:sub>
-            <m:sSub>
-              <m:sSubPr>
-                <m:ctrlPr>
-                  <w:rPr>
-                    <w:rFonts w:ascii="Cambria Math" w:eastAsiaTheme="minorEastAsia" w:hAnsi="Cambria Math"/>
-                    <w:i/>
-                  </w:rPr>
-                </m:ctrlPr>
-              </m:sSubPr>
-              <m:e>
-                <m:r>
-                  <w:rPr>
-                    <w:rFonts w:ascii="Cambria Math" w:eastAsiaTheme="minorEastAsia" w:hAnsi="Cambria Math"/>
-                  </w:rPr>
-                  <m:t>τ</m:t>
-                </m:r>
-              </m:e>
-              <m:sub>
-                <m:r>
-                  <w:rPr>
-                    <w:rFonts w:ascii="Cambria Math" w:eastAsiaTheme="minorEastAsia" w:hAnsi="Cambria Math"/>
-                  </w:rPr>
-                  <m:t>j</m:t>
-                </m:r>
-              </m:sub>
-            </m:sSub>
-            <m:r>
-              <w:rPr>
-                <w:rFonts w:ascii="Cambria Math" w:eastAsia="Cambria Math" w:hAnsi="Cambria Math" w:cs="Cambria Math"/>
-              </w:rPr>
-              <m:t>&lt;t</m:t>
+            <m:r>
+              <w:rPr>
+                <w:rFonts w:ascii="Cambria Math" w:eastAsiaTheme="minorEastAsia" w:hAnsi="Cambria Math"/>
+              </w:rPr>
+              <m:t>j</m:t>
             </m:r>
           </m:sub>
           <m:sup/>
@@ -774,6 +884,11 @@
                   </w:rPr>
                   <m:t>Γ</m:t>
                 </m:r>
+                <m:ctrlPr>
+                  <w:rPr>
+                    <w:rFonts w:ascii="Cambria Math" w:eastAsiaTheme="minorEastAsia" w:hAnsi="Cambria Math"/>
+                  </w:rPr>
+                </m:ctrlPr>
               </m:e>
               <m:sub>
                 <m:r>
@@ -784,8 +899,75 @@
                 </m:r>
               </m:sub>
             </m:sSub>
+            <m:r>
+              <w:rPr>
+                <w:rFonts w:ascii="Cambria Math" w:eastAsiaTheme="minorEastAsia" w:hAnsi="Cambria Math"/>
+              </w:rPr>
+              <m:t>=0</m:t>
+            </m:r>
           </m:e>
         </m:nary>
+      </m:oMath>
+      <w:r>
+        <w:rPr>
+          <w:rFonts w:eastAsiaTheme="minorEastAsia"/>
+        </w:rPr>
+        <w:t xml:space="preserve">. </w:t>
+      </w:r>
+      <w:r>
+        <w:rPr>
+          <w:rFonts w:eastAsiaTheme="minorEastAsia"/>
+        </w:rPr>
+        <w:t xml:space="preserve">Trades accumulate to a </w:t>
+      </w:r>
+      <w:r>
+        <w:rPr>
+          <w:rFonts w:eastAsiaTheme="minorEastAsia"/>
+          <w:i/>
+        </w:rPr>
+        <w:t>position</w:t>
+      </w:r>
+      <w:r>
+        <w:rPr>
+          <w:rFonts w:eastAsiaTheme="minorEastAsia"/>
+        </w:rPr>
+        <w:t xml:space="preserve">, </w:t>
+      </w:r>
+      <m:oMath>
+        <m:sSub>
+          <m:sSubPr>
+            <m:ctrlPr>
+              <w:rPr>
+                <w:rFonts w:ascii="Cambria Math" w:eastAsiaTheme="minorEastAsia" w:hAnsi="Cambria Math"/>
+                <w:i/>
+              </w:rPr>
+            </m:ctrlPr>
+          </m:sSubPr>
+          <m:e>
+            <m:r>
+              <m:rPr>
+                <m:sty m:val="p"/>
+              </m:rPr>
+              <w:rPr>
+                <w:rFonts w:ascii="Cambria Math" w:eastAsiaTheme="minorEastAsia" w:hAnsi="Cambria Math"/>
+              </w:rPr>
+              <m:t>Δ</m:t>
+            </m:r>
+            <m:ctrlPr>
+              <w:rPr>
+                <w:rFonts w:ascii="Cambria Math" w:eastAsiaTheme="minorEastAsia" w:hAnsi="Cambria Math"/>
+              </w:rPr>
+            </m:ctrlPr>
+          </m:e>
+          <m:sub>
+            <m:r>
+              <w:rPr>
+                <w:rFonts w:ascii="Cambria Math" w:eastAsiaTheme="minorEastAsia" w:hAnsi="Cambria Math"/>
+              </w:rPr>
+              <m:t>t</m:t>
+            </m:r>
+          </m:sub>
+        </m:sSub>
         <m:r>
           <w:rPr>
             <w:rFonts w:ascii="Cambria Math" w:eastAsiaTheme="minorEastAsia" w:hAnsi="Cambria Math"/>
@@ -805,12 +987,32 @@
             </m:ctrlPr>
           </m:naryPr>
           <m:sub>
-            <m:r>
-              <w:rPr>
-                <w:rFonts w:ascii="Cambria Math" w:eastAsiaTheme="minorEastAsia" w:hAnsi="Cambria Math"/>
-              </w:rPr>
-              <m:t>s</m:t>
-            </m:r>
+            <m:sSub>
+              <m:sSubPr>
+                <m:ctrlPr>
+                  <w:rPr>
+                    <w:rFonts w:ascii="Cambria Math" w:eastAsiaTheme="minorEastAsia" w:hAnsi="Cambria Math"/>
+                    <w:i/>
+                  </w:rPr>
+                </m:ctrlPr>
+              </m:sSubPr>
+              <m:e>
+                <m:r>
+                  <w:rPr>
+                    <w:rFonts w:ascii="Cambria Math" w:eastAsiaTheme="minorEastAsia" w:hAnsi="Cambria Math"/>
+                  </w:rPr>
+                  <m:t>τ</m:t>
+                </m:r>
+              </m:e>
+              <m:sub>
+                <m:r>
+                  <w:rPr>
+                    <w:rFonts w:ascii="Cambria Math" w:eastAsiaTheme="minorEastAsia" w:hAnsi="Cambria Math"/>
+                  </w:rPr>
+                  <m:t>j</m:t>
+                </m:r>
+              </m:sub>
+            </m:sSub>
             <m:r>
               <w:rPr>
                 <w:rFonts w:ascii="Cambria Math" w:eastAsia="Cambria Math" w:hAnsi="Cambria Math" w:cs="Cambria Math"/>
@@ -845,45 +1047,30 @@
                   <w:rPr>
                     <w:rFonts w:ascii="Cambria Math" w:eastAsiaTheme="minorEastAsia" w:hAnsi="Cambria Math"/>
                   </w:rPr>
-                  <m:t>s</m:t>
+                  <m:t>j</m:t>
                 </m:r>
               </m:sub>
             </m:sSub>
           </m:e>
         </m:nary>
-      </m:oMath>
-      <w:r>
-        <w:rPr>
-          <w:rFonts w:eastAsiaTheme="minorEastAsia"/>
-        </w:rPr>
-        <w:t xml:space="preserve"> where </w:t>
-      </w:r>
-      <m:oMath>
-        <m:sSub>
-          <m:sSubPr>
-            <m:ctrlPr>
-              <w:rPr>
-                <w:rFonts w:ascii="Cambria Math" w:eastAsiaTheme="minorEastAsia" w:hAnsi="Cambria Math"/>
-                <w:i/>
-              </w:rPr>
-            </m:ctrlPr>
-          </m:sSubPr>
-          <m:e>
-            <m:r>
-              <m:rPr>
-                <m:sty m:val="p"/>
-              </m:rPr>
-              <w:rPr>
-                <w:rFonts w:ascii="Cambria Math" w:eastAsiaTheme="minorEastAsia" w:hAnsi="Cambria Math"/>
-              </w:rPr>
-              <m:t>Γ</m:t>
-            </m:r>
-            <m:ctrlPr>
-              <w:rPr>
-                <w:rFonts w:ascii="Cambria Math" w:eastAsiaTheme="minorEastAsia" w:hAnsi="Cambria Math"/>
-              </w:rPr>
-            </m:ctrlPr>
-          </m:e>
+        <m:r>
+          <w:rPr>
+            <w:rFonts w:ascii="Cambria Math" w:eastAsiaTheme="minorEastAsia" w:hAnsi="Cambria Math"/>
+          </w:rPr>
+          <m:t>=</m:t>
+        </m:r>
+        <m:nary>
+          <m:naryPr>
+            <m:chr m:val="∑"/>
+            <m:limLoc m:val="subSup"/>
+            <m:supHide m:val="1"/>
+            <m:ctrlPr>
+              <w:rPr>
+                <w:rFonts w:ascii="Cambria Math" w:eastAsiaTheme="minorEastAsia" w:hAnsi="Cambria Math"/>
+                <w:i/>
+              </w:rPr>
+            </m:ctrlPr>
+          </m:naryPr>
           <m:sub>
             <m:r>
               <w:rPr>
@@ -891,170 +1078,14 @@
               </w:rPr>
               <m:t>s</m:t>
             </m:r>
-          </m:sub>
-        </m:sSub>
-        <m:r>
-          <w:rPr>
-            <w:rFonts w:ascii="Cambria Math" w:eastAsiaTheme="minorEastAsia" w:hAnsi="Cambria Math"/>
-          </w:rPr>
-          <m:t xml:space="preserve">= </m:t>
-        </m:r>
-        <m:sSub>
-          <m:sSubPr>
-            <m:ctrlPr>
-              <w:rPr>
-                <w:rFonts w:ascii="Cambria Math" w:eastAsiaTheme="minorEastAsia" w:hAnsi="Cambria Math"/>
-              </w:rPr>
-            </m:ctrlPr>
-          </m:sSubPr>
-          <m:e>
-            <m:r>
-              <m:rPr>
-                <m:sty m:val="p"/>
-              </m:rPr>
-              <w:rPr>
-                <w:rFonts w:ascii="Cambria Math" w:eastAsiaTheme="minorEastAsia" w:hAnsi="Cambria Math"/>
-              </w:rPr>
-              <m:t>Γ</m:t>
-            </m:r>
-            <m:ctrlPr>
-              <w:rPr>
-                <w:rFonts w:ascii="Cambria Math" w:eastAsiaTheme="minorEastAsia" w:hAnsi="Cambria Math"/>
-                <w:i/>
-              </w:rPr>
-            </m:ctrlPr>
-          </m:e>
-          <m:sub>
-            <m:r>
-              <w:rPr>
-                <w:rFonts w:ascii="Cambria Math" w:eastAsiaTheme="minorEastAsia" w:hAnsi="Cambria Math"/>
-              </w:rPr>
-              <m:t>j</m:t>
-            </m:r>
-          </m:sub>
-        </m:sSub>
-      </m:oMath>
-      <w:r>
-        <w:rPr>
-          <w:rFonts w:eastAsiaTheme="minorEastAsia"/>
-        </w:rPr>
-        <w:t xml:space="preserve"> </w:t>
-      </w:r>
-      <w:r>
-        <w:rPr>
-          <w:rFonts w:eastAsiaTheme="minorEastAsia"/>
-        </w:rPr>
-        <w:t xml:space="preserve">when </w:t>
-      </w:r>
-      <m:oMath>
-        <m:r>
-          <w:rPr>
-            <w:rFonts w:ascii="Cambria Math" w:eastAsiaTheme="minorEastAsia" w:hAnsi="Cambria Math"/>
-          </w:rPr>
-          <m:t xml:space="preserve">s= </m:t>
-        </m:r>
-        <m:sSub>
-          <m:sSubPr>
-            <m:ctrlPr>
-              <w:rPr>
-                <w:rFonts w:ascii="Cambria Math" w:eastAsiaTheme="minorEastAsia" w:hAnsi="Cambria Math"/>
-                <w:i/>
-              </w:rPr>
-            </m:ctrlPr>
-          </m:sSubPr>
-          <m:e>
-            <m:r>
-              <w:rPr>
-                <w:rFonts w:ascii="Cambria Math" w:eastAsiaTheme="minorEastAsia" w:hAnsi="Cambria Math"/>
-              </w:rPr>
-              <m:t>τ</m:t>
-            </m:r>
-          </m:e>
-          <m:sub>
-            <m:r>
-              <w:rPr>
-                <w:rFonts w:ascii="Cambria Math" w:eastAsiaTheme="minorEastAsia" w:hAnsi="Cambria Math"/>
-              </w:rPr>
-              <m:t>j</m:t>
-            </m:r>
-          </m:sub>
-        </m:sSub>
-      </m:oMath>
-      <w:r>
-        <w:rPr>
-          <w:rFonts w:eastAsiaTheme="minorEastAsia"/>
-        </w:rPr>
-        <w:t>.</w:t>
-      </w:r>
-    </w:p>
-    <w:p>
-      <w:pPr>
-        <w:rPr>
-          <w:rFonts w:eastAsiaTheme="minorEastAsia"/>
-        </w:rPr>
-      </w:pPr>
-      <w:r>
-        <w:rPr>
-          <w:rFonts w:eastAsiaTheme="minorEastAsia"/>
-        </w:rPr>
-        <w:t xml:space="preserve">The value of a position at time </w:t>
-      </w:r>
-      <m:oMath>
-        <m:r>
-          <w:rPr>
-            <w:rFonts w:ascii="Cambria Math" w:eastAsiaTheme="minorEastAsia" w:hAnsi="Cambria Math"/>
-          </w:rPr>
-          <m:t>t</m:t>
-        </m:r>
-      </m:oMath>
-      <w:r>
-        <w:rPr>
-          <w:rFonts w:eastAsiaTheme="minorEastAsia"/>
-        </w:rPr>
-        <w:t xml:space="preserve"> is </w:t>
-      </w:r>
-      <m:oMath>
-        <m:sSub>
-          <m:sSubPr>
-            <m:ctrlPr>
-              <w:rPr>
-                <w:rFonts w:ascii="Cambria Math" w:eastAsiaTheme="minorEastAsia" w:hAnsi="Cambria Math"/>
-                <w:i/>
-              </w:rPr>
-            </m:ctrlPr>
-          </m:sSubPr>
-          <m:e>
-            <m:r>
-              <w:rPr>
-                <w:rFonts w:ascii="Cambria Math" w:eastAsiaTheme="minorEastAsia" w:hAnsi="Cambria Math"/>
-              </w:rPr>
-              <m:t>V</m:t>
-            </m:r>
-          </m:e>
-          <m:sub>
-            <m:r>
-              <w:rPr>
-                <w:rFonts w:ascii="Cambria Math" w:eastAsiaTheme="minorEastAsia" w:hAnsi="Cambria Math"/>
-              </w:rPr>
-              <m:t>t</m:t>
-            </m:r>
-          </m:sub>
-        </m:sSub>
-        <m:r>
-          <w:rPr>
-            <w:rFonts w:ascii="Cambria Math" w:eastAsiaTheme="minorEastAsia" w:hAnsi="Cambria Math"/>
-          </w:rPr>
-          <m:t>=</m:t>
-        </m:r>
-        <m:d>
-          <m:dPr>
-            <m:ctrlPr>
-              <w:rPr>
-                <w:rFonts w:ascii="Cambria Math" w:eastAsiaTheme="minorEastAsia" w:hAnsi="Cambria Math"/>
-                <w:i/>
-              </w:rPr>
-            </m:ctrlPr>
-          </m:dPr>
+            <m:r>
+              <w:rPr>
+                <w:rFonts w:ascii="Cambria Math" w:eastAsia="Cambria Math" w:hAnsi="Cambria Math" w:cs="Cambria Math"/>
+              </w:rPr>
+              <m:t>&lt;t</m:t>
+            </m:r>
+          </m:sub>
+          <m:sup/>
           <m:e>
             <m:sSub>
               <m:sSubPr>
@@ -1073,7 +1104,7 @@
                   <w:rPr>
                     <w:rFonts w:ascii="Cambria Math" w:eastAsiaTheme="minorEastAsia" w:hAnsi="Cambria Math"/>
                   </w:rPr>
-                  <m:t>Δ</m:t>
+                  <m:t>Γ</m:t>
                 </m:r>
               </m:e>
               <m:sub>
@@ -1081,16 +1112,230 @@
                   <w:rPr>
                     <w:rFonts w:ascii="Cambria Math" w:eastAsiaTheme="minorEastAsia" w:hAnsi="Cambria Math"/>
                   </w:rPr>
-                  <m:t>t</m:t>
+                  <m:t>s</m:t>
                 </m:r>
               </m:sub>
             </m:sSub>
-            <m:r>
-              <w:rPr>
-                <w:rFonts w:ascii="Cambria Math" w:eastAsiaTheme="minorEastAsia" w:hAnsi="Cambria Math"/>
-              </w:rPr>
-              <m:t>+</m:t>
-            </m:r>
+          </m:e>
+        </m:nary>
+      </m:oMath>
+      <w:r>
+        <w:rPr>
+          <w:rFonts w:eastAsiaTheme="minorEastAsia"/>
+        </w:rPr>
+        <w:t xml:space="preserve"> where </w:t>
+      </w:r>
+      <m:oMath>
+        <m:sSub>
+          <m:sSubPr>
+            <m:ctrlPr>
+              <w:rPr>
+                <w:rFonts w:ascii="Cambria Math" w:eastAsiaTheme="minorEastAsia" w:hAnsi="Cambria Math"/>
+                <w:i/>
+              </w:rPr>
+            </m:ctrlPr>
+          </m:sSubPr>
+          <m:e>
+            <m:r>
+              <m:rPr>
+                <m:sty m:val="p"/>
+              </m:rPr>
+              <w:rPr>
+                <w:rFonts w:ascii="Cambria Math" w:eastAsiaTheme="minorEastAsia" w:hAnsi="Cambria Math"/>
+              </w:rPr>
+              <m:t>Γ</m:t>
+            </m:r>
+            <m:ctrlPr>
+              <w:rPr>
+                <w:rFonts w:ascii="Cambria Math" w:eastAsiaTheme="minorEastAsia" w:hAnsi="Cambria Math"/>
+              </w:rPr>
+            </m:ctrlPr>
+          </m:e>
+          <m:sub>
+            <m:r>
+              <w:rPr>
+                <w:rFonts w:ascii="Cambria Math" w:eastAsiaTheme="minorEastAsia" w:hAnsi="Cambria Math"/>
+              </w:rPr>
+              <m:t>s</m:t>
+            </m:r>
+          </m:sub>
+        </m:sSub>
+        <m:r>
+          <w:rPr>
+            <w:rFonts w:ascii="Cambria Math" w:eastAsiaTheme="minorEastAsia" w:hAnsi="Cambria Math"/>
+          </w:rPr>
+          <m:t xml:space="preserve">= </m:t>
+        </m:r>
+        <m:sSub>
+          <m:sSubPr>
+            <m:ctrlPr>
+              <w:rPr>
+                <w:rFonts w:ascii="Cambria Math" w:eastAsiaTheme="minorEastAsia" w:hAnsi="Cambria Math"/>
+              </w:rPr>
+            </m:ctrlPr>
+          </m:sSubPr>
+          <m:e>
+            <m:r>
+              <m:rPr>
+                <m:sty m:val="p"/>
+              </m:rPr>
+              <w:rPr>
+                <w:rFonts w:ascii="Cambria Math" w:eastAsiaTheme="minorEastAsia" w:hAnsi="Cambria Math"/>
+              </w:rPr>
+              <m:t>Γ</m:t>
+            </m:r>
+            <m:ctrlPr>
+              <w:rPr>
+                <w:rFonts w:ascii="Cambria Math" w:eastAsiaTheme="minorEastAsia" w:hAnsi="Cambria Math"/>
+                <w:i/>
+              </w:rPr>
+            </m:ctrlPr>
+          </m:e>
+          <m:sub>
+            <m:r>
+              <w:rPr>
+                <w:rFonts w:ascii="Cambria Math" w:eastAsiaTheme="minorEastAsia" w:hAnsi="Cambria Math"/>
+              </w:rPr>
+              <m:t>j</m:t>
+            </m:r>
+          </m:sub>
+        </m:sSub>
+      </m:oMath>
+      <w:r>
+        <w:rPr>
+          <w:rFonts w:eastAsiaTheme="minorEastAsia"/>
+        </w:rPr>
+        <w:t xml:space="preserve"> </w:t>
+      </w:r>
+      <w:r>
+        <w:rPr>
+          <w:rFonts w:eastAsiaTheme="minorEastAsia"/>
+        </w:rPr>
+        <w:t xml:space="preserve">when </w:t>
+      </w:r>
+      <m:oMath>
+        <m:r>
+          <w:rPr>
+            <w:rFonts w:ascii="Cambria Math" w:eastAsiaTheme="minorEastAsia" w:hAnsi="Cambria Math"/>
+          </w:rPr>
+          <m:t xml:space="preserve">s= </m:t>
+        </m:r>
+        <m:sSub>
+          <m:sSubPr>
+            <m:ctrlPr>
+              <w:rPr>
+                <w:rFonts w:ascii="Cambria Math" w:eastAsiaTheme="minorEastAsia" w:hAnsi="Cambria Math"/>
+                <w:i/>
+              </w:rPr>
+            </m:ctrlPr>
+          </m:sSubPr>
+          <m:e>
+            <m:r>
+              <w:rPr>
+                <w:rFonts w:ascii="Cambria Math" w:eastAsiaTheme="minorEastAsia" w:hAnsi="Cambria Math"/>
+              </w:rPr>
+              <m:t>τ</m:t>
+            </m:r>
+          </m:e>
+          <m:sub>
+            <m:r>
+              <w:rPr>
+                <w:rFonts w:ascii="Cambria Math" w:eastAsiaTheme="minorEastAsia" w:hAnsi="Cambria Math"/>
+              </w:rPr>
+              <m:t>j</m:t>
+            </m:r>
+          </m:sub>
+        </m:sSub>
+      </m:oMath>
+      <w:r>
+        <w:rPr>
+          <w:rFonts w:eastAsiaTheme="minorEastAsia"/>
+        </w:rPr>
+        <w:t>.</w:t>
+      </w:r>
+    </w:p>
+    <w:p>
+      <w:pPr>
+        <w:rPr>
+          <w:rFonts w:eastAsiaTheme="minorEastAsia"/>
+        </w:rPr>
+      </w:pPr>
+      <w:r>
+        <w:rPr>
+          <w:rFonts w:eastAsiaTheme="minorEastAsia"/>
+        </w:rPr>
+        <w:t xml:space="preserve">The </w:t>
+      </w:r>
+      <w:r>
+        <w:rPr>
+          <w:rFonts w:eastAsiaTheme="minorEastAsia"/>
+          <w:i/>
+        </w:rPr>
+        <w:t>value</w:t>
+      </w:r>
+      <w:r>
+        <w:rPr>
+          <w:rFonts w:eastAsiaTheme="minorEastAsia"/>
+        </w:rPr>
+        <w:t xml:space="preserve"> of a position at time </w:t>
+      </w:r>
+      <m:oMath>
+        <m:r>
+          <w:rPr>
+            <w:rFonts w:ascii="Cambria Math" w:eastAsiaTheme="minorEastAsia" w:hAnsi="Cambria Math"/>
+          </w:rPr>
+          <m:t>t</m:t>
+        </m:r>
+      </m:oMath>
+      <w:r>
+        <w:rPr>
+          <w:rFonts w:eastAsiaTheme="minorEastAsia"/>
+        </w:rPr>
+        <w:t xml:space="preserve"> is </w:t>
+      </w:r>
+      <m:oMath>
+        <m:sSub>
+          <m:sSubPr>
+            <m:ctrlPr>
+              <w:rPr>
+                <w:rFonts w:ascii="Cambria Math" w:eastAsiaTheme="minorEastAsia" w:hAnsi="Cambria Math"/>
+                <w:i/>
+              </w:rPr>
+            </m:ctrlPr>
+          </m:sSubPr>
+          <m:e>
+            <m:r>
+              <w:rPr>
+                <w:rFonts w:ascii="Cambria Math" w:eastAsiaTheme="minorEastAsia" w:hAnsi="Cambria Math"/>
+              </w:rPr>
+              <m:t>V</m:t>
+            </m:r>
+          </m:e>
+          <m:sub>
+            <m:r>
+              <w:rPr>
+                <w:rFonts w:ascii="Cambria Math" w:eastAsiaTheme="minorEastAsia" w:hAnsi="Cambria Math"/>
+              </w:rPr>
+              <m:t>t</m:t>
+            </m:r>
+          </m:sub>
+        </m:sSub>
+        <m:r>
+          <w:rPr>
+            <w:rFonts w:ascii="Cambria Math" w:eastAsiaTheme="minorEastAsia" w:hAnsi="Cambria Math"/>
+          </w:rPr>
+          <m:t>=</m:t>
+        </m:r>
+        <m:d>
+          <m:dPr>
+            <m:ctrlPr>
+              <w:rPr>
+                <w:rFonts w:ascii="Cambria Math" w:eastAsiaTheme="minorEastAsia" w:hAnsi="Cambria Math"/>
+                <w:i/>
+              </w:rPr>
+            </m:ctrlPr>
+          </m:dPr>
+          <m:e>
             <m:sSub>
               <m:sSubPr>
                 <m:ctrlPr>
@@ -1108,7 +1353,7 @@
                   <w:rPr>
                     <w:rFonts w:ascii="Cambria Math" w:eastAsiaTheme="minorEastAsia" w:hAnsi="Cambria Math"/>
                   </w:rPr>
-                  <m:t>Γ</m:t>
+                  <m:t>Δ</m:t>
                 </m:r>
               </m:e>
               <m:sub>
@@ -1120,265 +1365,12 @@
                 </m:r>
               </m:sub>
             </m:sSub>
-          </m:e>
-        </m:d>
-        <m:r>
-          <w:rPr>
-            <w:rFonts w:ascii="Cambria Math" w:eastAsiaTheme="minorEastAsia" w:hAnsi="Cambria Math"/>
-          </w:rPr>
-          <m:t>⋅</m:t>
-        </m:r>
-        <m:sSub>
-          <m:sSubPr>
-            <m:ctrlPr>
-              <w:rPr>
-                <w:rFonts w:ascii="Cambria Math" w:eastAsiaTheme="minorEastAsia" w:hAnsi="Cambria Math"/>
-                <w:i/>
-              </w:rPr>
-            </m:ctrlPr>
-          </m:sSubPr>
-          <m:e>
-            <m:r>
-              <w:rPr>
-                <w:rFonts w:ascii="Cambria Math" w:eastAsiaTheme="minorEastAsia" w:hAnsi="Cambria Math"/>
-              </w:rPr>
-              <m:t>X</m:t>
-            </m:r>
-          </m:e>
-          <m:sub>
-            <m:r>
-              <w:rPr>
-                <w:rFonts w:ascii="Cambria Math" w:eastAsiaTheme="minorEastAsia" w:hAnsi="Cambria Math"/>
-              </w:rPr>
-              <m:t>t</m:t>
-            </m:r>
-          </m:sub>
-        </m:sSub>
-      </m:oMath>
-      <w:r>
-        <w:rPr>
-          <w:rFonts w:eastAsiaTheme="minorEastAsia"/>
-        </w:rPr>
-        <w:t xml:space="preserve"> and the amount generated by the trading strategy at time </w:t>
-      </w:r>
-      <m:oMath>
-        <m:r>
-          <w:rPr>
-            <w:rFonts w:ascii="Cambria Math" w:eastAsiaTheme="minorEastAsia" w:hAnsi="Cambria Math"/>
-          </w:rPr>
-          <m:t>t</m:t>
-        </m:r>
-      </m:oMath>
-      <w:r>
-        <w:rPr>
-          <w:rFonts w:eastAsiaTheme="minorEastAsia"/>
-        </w:rPr>
-        <w:t xml:space="preserve"> is </w:t>
-      </w:r>
-      <m:oMath>
-        <m:sSub>
-          <m:sSubPr>
-            <m:ctrlPr>
-              <w:rPr>
-                <w:rFonts w:ascii="Cambria Math" w:eastAsiaTheme="minorEastAsia" w:hAnsi="Cambria Math"/>
-                <w:i/>
-              </w:rPr>
-            </m:ctrlPr>
-          </m:sSubPr>
-          <m:e>
-            <m:r>
-              <w:rPr>
-                <w:rFonts w:ascii="Cambria Math" w:eastAsiaTheme="minorEastAsia" w:hAnsi="Cambria Math"/>
-              </w:rPr>
-              <m:t>A</m:t>
-            </m:r>
-          </m:e>
-          <m:sub>
-            <m:r>
-              <w:rPr>
-                <w:rFonts w:ascii="Cambria Math" w:eastAsiaTheme="minorEastAsia" w:hAnsi="Cambria Math"/>
-              </w:rPr>
-              <m:t>t</m:t>
-            </m:r>
-          </m:sub>
-        </m:sSub>
-        <m:r>
-          <w:rPr>
-            <w:rFonts w:ascii="Cambria Math" w:eastAsiaTheme="minorEastAsia" w:hAnsi="Cambria Math"/>
-          </w:rPr>
-          <m:t>=</m:t>
-        </m:r>
-        <m:sSub>
-          <m:sSubPr>
-            <m:ctrlPr>
-              <w:rPr>
-                <w:rFonts w:ascii="Cambria Math" w:eastAsiaTheme="minorEastAsia" w:hAnsi="Cambria Math"/>
-                <w:i/>
-              </w:rPr>
-            </m:ctrlPr>
-          </m:sSubPr>
-          <m:e>
-            <m:r>
-              <m:rPr>
-                <m:sty m:val="p"/>
-              </m:rPr>
-              <w:rPr>
-                <w:rFonts w:ascii="Cambria Math" w:eastAsiaTheme="minorEastAsia" w:hAnsi="Cambria Math"/>
-              </w:rPr>
-              <m:t>Δ</m:t>
-            </m:r>
-          </m:e>
-          <m:sub>
-            <m:r>
-              <w:rPr>
-                <w:rFonts w:ascii="Cambria Math" w:eastAsiaTheme="minorEastAsia" w:hAnsi="Cambria Math"/>
-              </w:rPr>
-              <m:t>t</m:t>
-            </m:r>
-          </m:sub>
-        </m:sSub>
-        <m:r>
-          <w:rPr>
-            <w:rFonts w:ascii="Cambria Math" w:eastAsiaTheme="minorEastAsia" w:hAnsi="Cambria Math"/>
-          </w:rPr>
-          <m:t>⋅</m:t>
-        </m:r>
-        <m:sSub>
-          <m:sSubPr>
-            <m:ctrlPr>
-              <w:rPr>
-                <w:rFonts w:ascii="Cambria Math" w:eastAsiaTheme="minorEastAsia" w:hAnsi="Cambria Math"/>
-                <w:i/>
-              </w:rPr>
-            </m:ctrlPr>
-          </m:sSubPr>
-          <m:e>
-            <m:r>
-              <w:rPr>
-                <w:rFonts w:ascii="Cambria Math" w:eastAsiaTheme="minorEastAsia" w:hAnsi="Cambria Math"/>
-              </w:rPr>
-              <m:t>C</m:t>
-            </m:r>
-          </m:e>
-          <m:sub>
-            <m:r>
-              <w:rPr>
-                <w:rFonts w:ascii="Cambria Math" w:eastAsiaTheme="minorEastAsia" w:hAnsi="Cambria Math"/>
-              </w:rPr>
-              <m:t>t</m:t>
-            </m:r>
-          </m:sub>
-        </m:sSub>
-        <m:r>
-          <w:rPr>
-            <w:rFonts w:ascii="Cambria Math" w:eastAsiaTheme="minorEastAsia" w:hAnsi="Cambria Math"/>
-          </w:rPr>
-          <m:t xml:space="preserve">- </m:t>
-        </m:r>
-        <m:sSub>
-          <m:sSubPr>
-            <m:ctrlPr>
-              <w:rPr>
-                <w:rFonts w:ascii="Cambria Math" w:eastAsiaTheme="minorEastAsia" w:hAnsi="Cambria Math"/>
-                <w:i/>
-              </w:rPr>
-            </m:ctrlPr>
-          </m:sSubPr>
-          <m:e>
-            <m:r>
-              <m:rPr>
-                <m:sty m:val="p"/>
-              </m:rPr>
-              <w:rPr>
-                <w:rFonts w:ascii="Cambria Math" w:eastAsiaTheme="minorEastAsia" w:hAnsi="Cambria Math"/>
-              </w:rPr>
-              <m:t>Γ</m:t>
-            </m:r>
-          </m:e>
-          <m:sub>
-            <m:r>
-              <w:rPr>
-                <w:rFonts w:ascii="Cambria Math" w:eastAsiaTheme="minorEastAsia" w:hAnsi="Cambria Math"/>
-              </w:rPr>
-              <m:t>t</m:t>
-            </m:r>
-          </m:sub>
-        </m:sSub>
-        <m:r>
-          <w:rPr>
-            <w:rFonts w:ascii="Cambria Math" w:eastAsiaTheme="minorEastAsia" w:hAnsi="Cambria Math"/>
-          </w:rPr>
-          <m:t>⋅</m:t>
-        </m:r>
-        <m:sSub>
-          <m:sSubPr>
-            <m:ctrlPr>
-              <w:rPr>
-                <w:rFonts w:ascii="Cambria Math" w:eastAsiaTheme="minorEastAsia" w:hAnsi="Cambria Math"/>
-                <w:i/>
-              </w:rPr>
-            </m:ctrlPr>
-          </m:sSubPr>
-          <m:e>
-            <m:r>
-              <w:rPr>
-                <w:rFonts w:ascii="Cambria Math" w:eastAsiaTheme="minorEastAsia" w:hAnsi="Cambria Math"/>
-              </w:rPr>
-              <m:t>X</m:t>
-            </m:r>
-          </m:e>
-          <m:sub>
-            <m:r>
-              <w:rPr>
-                <w:rFonts w:ascii="Cambria Math" w:eastAsiaTheme="minorEastAsia" w:hAnsi="Cambria Math"/>
-              </w:rPr>
-              <m:t>t</m:t>
-            </m:r>
-          </m:sub>
-        </m:sSub>
-      </m:oMath>
-      <w:r>
-        <w:rPr>
-          <w:rFonts w:eastAsiaTheme="minorEastAsia"/>
-        </w:rPr>
-        <w:t>.</w:t>
-      </w:r>
-    </w:p>
-    <w:p>
-      <w:pPr>
-        <w:rPr>
-          <w:rFonts w:eastAsiaTheme="minorEastAsia"/>
-        </w:rPr>
-      </w:pPr>
-      <w:r>
-        <w:rPr>
-          <w:rFonts w:eastAsiaTheme="minorEastAsia"/>
-        </w:rPr>
-        <w:t>A model is arbitrage-free if there is no closed-out trading strategy (</w:t>
-      </w:r>
-      <m:oMath>
-        <m:nary>
-          <m:naryPr>
-            <m:chr m:val="∑"/>
-            <m:limLoc m:val="subSup"/>
-            <m:supHide m:val="1"/>
-            <m:ctrlPr>
-              <w:rPr>
-                <w:rFonts w:ascii="Cambria Math" w:eastAsiaTheme="minorEastAsia" w:hAnsi="Cambria Math"/>
-                <w:i/>
-              </w:rPr>
-            </m:ctrlPr>
-          </m:naryPr>
-          <m:sub>
-            <m:r>
-              <w:rPr>
-                <w:rFonts w:ascii="Cambria Math" w:eastAsiaTheme="minorEastAsia" w:hAnsi="Cambria Math"/>
-              </w:rPr>
-              <m:t>j</m:t>
-            </m:r>
-          </m:sub>
-          <m:sup/>
-          <m:e>
+            <m:r>
+              <w:rPr>
+                <w:rFonts w:ascii="Cambria Math" w:eastAsiaTheme="minorEastAsia" w:hAnsi="Cambria Math"/>
+              </w:rPr>
+              <m:t>+</m:t>
+            </m:r>
             <m:sSub>
               <m:sSubPr>
                 <m:ctrlPr>
@@ -1398,26 +1390,749 @@
                   </w:rPr>
                   <m:t>Γ</m:t>
                 </m:r>
-                <m:ctrlPr>
-                  <w:rPr>
-                    <w:rFonts w:ascii="Cambria Math" w:eastAsiaTheme="minorEastAsia" w:hAnsi="Cambria Math"/>
-                  </w:rPr>
-                </m:ctrlPr>
               </m:e>
               <m:sub>
                 <m:r>
                   <w:rPr>
                     <w:rFonts w:ascii="Cambria Math" w:eastAsiaTheme="minorEastAsia" w:hAnsi="Cambria Math"/>
                   </w:rPr>
-                  <m:t>j</m:t>
+                  <m:t>t</m:t>
                 </m:r>
               </m:sub>
             </m:sSub>
-            <m:r>
-              <w:rPr>
-                <w:rFonts w:ascii="Cambria Math" w:eastAsiaTheme="minorEastAsia" w:hAnsi="Cambria Math"/>
-              </w:rPr>
-              <m:t>=0</m:t>
+          </m:e>
+        </m:d>
+        <m:r>
+          <w:rPr>
+            <w:rFonts w:ascii="Cambria Math" w:eastAsiaTheme="minorEastAsia" w:hAnsi="Cambria Math"/>
+          </w:rPr>
+          <m:t>⋅</m:t>
+        </m:r>
+        <m:sSub>
+          <m:sSubPr>
+            <m:ctrlPr>
+              <w:rPr>
+                <w:rFonts w:ascii="Cambria Math" w:eastAsiaTheme="minorEastAsia" w:hAnsi="Cambria Math"/>
+                <w:i/>
+              </w:rPr>
+            </m:ctrlPr>
+          </m:sSubPr>
+          <m:e>
+            <m:r>
+              <w:rPr>
+                <w:rFonts w:ascii="Cambria Math" w:eastAsiaTheme="minorEastAsia" w:hAnsi="Cambria Math"/>
+              </w:rPr>
+              <m:t>X</m:t>
+            </m:r>
+          </m:e>
+          <m:sub>
+            <m:r>
+              <w:rPr>
+                <w:rFonts w:ascii="Cambria Math" w:eastAsiaTheme="minorEastAsia" w:hAnsi="Cambria Math"/>
+              </w:rPr>
+              <m:t>t</m:t>
+            </m:r>
+          </m:sub>
+        </m:sSub>
+      </m:oMath>
+      <w:r>
+        <w:rPr>
+          <w:rFonts w:eastAsiaTheme="minorEastAsia"/>
+        </w:rPr>
+        <w:t xml:space="preserve">: also called </w:t>
+      </w:r>
+      <w:r>
+        <w:rPr>
+          <w:rFonts w:eastAsiaTheme="minorEastAsia"/>
+          <w:i/>
+        </w:rPr>
+        <w:t>marked-to-market</w:t>
+      </w:r>
+      <w:r>
+        <w:rPr>
+          <w:rFonts w:eastAsiaTheme="minorEastAsia"/>
+        </w:rPr>
+        <w:t>, is how much you would get from liquidating your position and the trades just executed assuming you could do that.</w:t>
+      </w:r>
+      <w:r>
+        <w:rPr>
+          <w:rFonts w:eastAsiaTheme="minorEastAsia"/>
+        </w:rPr>
+        <w:t xml:space="preserve"> </w:t>
+      </w:r>
+      <w:r>
+        <w:rPr>
+          <w:rFonts w:eastAsiaTheme="minorEastAsia"/>
+        </w:rPr>
+        <w:t>T</w:t>
+      </w:r>
+      <w:r>
+        <w:rPr>
+          <w:rFonts w:eastAsiaTheme="minorEastAsia"/>
+        </w:rPr>
+        <w:t xml:space="preserve">he </w:t>
+      </w:r>
+      <w:r>
+        <w:rPr>
+          <w:rFonts w:eastAsiaTheme="minorEastAsia"/>
+          <w:i/>
+        </w:rPr>
+        <w:t>amount</w:t>
+      </w:r>
+      <w:r>
+        <w:rPr>
+          <w:rFonts w:eastAsiaTheme="minorEastAsia"/>
+        </w:rPr>
+        <w:t xml:space="preserve"> generated by the trading strategy at time </w:t>
+      </w:r>
+      <m:oMath>
+        <m:r>
+          <w:rPr>
+            <w:rFonts w:ascii="Cambria Math" w:eastAsiaTheme="minorEastAsia" w:hAnsi="Cambria Math"/>
+          </w:rPr>
+          <m:t>t</m:t>
+        </m:r>
+      </m:oMath>
+      <w:r>
+        <w:rPr>
+          <w:rFonts w:eastAsiaTheme="minorEastAsia"/>
+        </w:rPr>
+        <w:t xml:space="preserve"> is </w:t>
+      </w:r>
+      <m:oMath>
+        <m:sSub>
+          <m:sSubPr>
+            <m:ctrlPr>
+              <w:rPr>
+                <w:rFonts w:ascii="Cambria Math" w:eastAsiaTheme="minorEastAsia" w:hAnsi="Cambria Math"/>
+                <w:i/>
+              </w:rPr>
+            </m:ctrlPr>
+          </m:sSubPr>
+          <m:e>
+            <m:r>
+              <w:rPr>
+                <w:rFonts w:ascii="Cambria Math" w:eastAsiaTheme="minorEastAsia" w:hAnsi="Cambria Math"/>
+              </w:rPr>
+              <m:t>A</m:t>
+            </m:r>
+          </m:e>
+          <m:sub>
+            <m:r>
+              <w:rPr>
+                <w:rFonts w:ascii="Cambria Math" w:eastAsiaTheme="minorEastAsia" w:hAnsi="Cambria Math"/>
+              </w:rPr>
+              <m:t>t</m:t>
+            </m:r>
+          </m:sub>
+        </m:sSub>
+        <m:r>
+          <w:rPr>
+            <w:rFonts w:ascii="Cambria Math" w:eastAsiaTheme="minorEastAsia" w:hAnsi="Cambria Math"/>
+          </w:rPr>
+          <m:t>=</m:t>
+        </m:r>
+        <m:sSub>
+          <m:sSubPr>
+            <m:ctrlPr>
+              <w:rPr>
+                <w:rFonts w:ascii="Cambria Math" w:eastAsiaTheme="minorEastAsia" w:hAnsi="Cambria Math"/>
+                <w:i/>
+              </w:rPr>
+            </m:ctrlPr>
+          </m:sSubPr>
+          <m:e>
+            <m:r>
+              <m:rPr>
+                <m:sty m:val="p"/>
+              </m:rPr>
+              <w:rPr>
+                <w:rFonts w:ascii="Cambria Math" w:eastAsiaTheme="minorEastAsia" w:hAnsi="Cambria Math"/>
+              </w:rPr>
+              <m:t>Δ</m:t>
+            </m:r>
+          </m:e>
+          <m:sub>
+            <m:r>
+              <w:rPr>
+                <w:rFonts w:ascii="Cambria Math" w:eastAsiaTheme="minorEastAsia" w:hAnsi="Cambria Math"/>
+              </w:rPr>
+              <m:t>t</m:t>
+            </m:r>
+          </m:sub>
+        </m:sSub>
+        <m:r>
+          <w:rPr>
+            <w:rFonts w:ascii="Cambria Math" w:eastAsiaTheme="minorEastAsia" w:hAnsi="Cambria Math"/>
+          </w:rPr>
+          <m:t>⋅</m:t>
+        </m:r>
+        <m:sSub>
+          <m:sSubPr>
+            <m:ctrlPr>
+              <w:rPr>
+                <w:rFonts w:ascii="Cambria Math" w:eastAsiaTheme="minorEastAsia" w:hAnsi="Cambria Math"/>
+                <w:i/>
+              </w:rPr>
+            </m:ctrlPr>
+          </m:sSubPr>
+          <m:e>
+            <m:r>
+              <w:rPr>
+                <w:rFonts w:ascii="Cambria Math" w:eastAsiaTheme="minorEastAsia" w:hAnsi="Cambria Math"/>
+              </w:rPr>
+              <m:t>C</m:t>
+            </m:r>
+          </m:e>
+          <m:sub>
+            <m:r>
+              <w:rPr>
+                <w:rFonts w:ascii="Cambria Math" w:eastAsiaTheme="minorEastAsia" w:hAnsi="Cambria Math"/>
+              </w:rPr>
+              <m:t>t</m:t>
+            </m:r>
+          </m:sub>
+        </m:sSub>
+        <m:r>
+          <w:rPr>
+            <w:rFonts w:ascii="Cambria Math" w:eastAsiaTheme="minorEastAsia" w:hAnsi="Cambria Math"/>
+          </w:rPr>
+          <m:t xml:space="preserve">- </m:t>
+        </m:r>
+        <m:sSub>
+          <m:sSubPr>
+            <m:ctrlPr>
+              <w:rPr>
+                <w:rFonts w:ascii="Cambria Math" w:eastAsiaTheme="minorEastAsia" w:hAnsi="Cambria Math"/>
+                <w:i/>
+              </w:rPr>
+            </m:ctrlPr>
+          </m:sSubPr>
+          <m:e>
+            <m:r>
+              <m:rPr>
+                <m:sty m:val="p"/>
+              </m:rPr>
+              <w:rPr>
+                <w:rFonts w:ascii="Cambria Math" w:eastAsiaTheme="minorEastAsia" w:hAnsi="Cambria Math"/>
+              </w:rPr>
+              <m:t>Γ</m:t>
+            </m:r>
+          </m:e>
+          <m:sub>
+            <m:r>
+              <w:rPr>
+                <w:rFonts w:ascii="Cambria Math" w:eastAsiaTheme="minorEastAsia" w:hAnsi="Cambria Math"/>
+              </w:rPr>
+              <m:t>t</m:t>
+            </m:r>
+          </m:sub>
+        </m:sSub>
+        <m:r>
+          <w:rPr>
+            <w:rFonts w:ascii="Cambria Math" w:eastAsiaTheme="minorEastAsia" w:hAnsi="Cambria Math"/>
+          </w:rPr>
+          <m:t>⋅</m:t>
+        </m:r>
+        <m:sSub>
+          <m:sSubPr>
+            <m:ctrlPr>
+              <w:rPr>
+                <w:rFonts w:ascii="Cambria Math" w:eastAsiaTheme="minorEastAsia" w:hAnsi="Cambria Math"/>
+                <w:i/>
+              </w:rPr>
+            </m:ctrlPr>
+          </m:sSubPr>
+          <m:e>
+            <m:r>
+              <w:rPr>
+                <w:rFonts w:ascii="Cambria Math" w:eastAsiaTheme="minorEastAsia" w:hAnsi="Cambria Math"/>
+              </w:rPr>
+              <m:t>X</m:t>
+            </m:r>
+          </m:e>
+          <m:sub>
+            <m:r>
+              <w:rPr>
+                <w:rFonts w:ascii="Cambria Math" w:eastAsiaTheme="minorEastAsia" w:hAnsi="Cambria Math"/>
+              </w:rPr>
+              <m:t>t</m:t>
+            </m:r>
+          </m:sub>
+        </m:sSub>
+      </m:oMath>
+      <w:r>
+        <w:rPr>
+          <w:rFonts w:eastAsiaTheme="minorEastAsia"/>
+        </w:rPr>
+        <w:t xml:space="preserve">: you </w:t>
+      </w:r>
+      <w:r>
+        <w:rPr>
+          <w:rFonts w:eastAsiaTheme="minorEastAsia"/>
+        </w:rPr>
+        <w:t>receive</w:t>
+      </w:r>
+      <w:r>
+        <w:rPr>
+          <w:rFonts w:eastAsiaTheme="minorEastAsia"/>
+        </w:rPr>
+        <w:t xml:space="preserve"> the cash flows associated with your existing position and</w:t>
+      </w:r>
+      <w:r>
+        <w:rPr>
+          <w:rFonts w:eastAsiaTheme="minorEastAsia"/>
+        </w:rPr>
+        <w:t xml:space="preserve"> pay f</w:t>
+      </w:r>
+      <w:r>
+        <w:rPr>
+          <w:rFonts w:eastAsiaTheme="minorEastAsia"/>
+        </w:rPr>
+        <w:t>or the trades you just executed.</w:t>
+      </w:r>
+    </w:p>
+    <w:p>
+      <w:pPr>
+        <w:rPr>
+          <w:rFonts w:eastAsiaTheme="minorEastAsia"/>
+          <w:vertAlign w:val="subscript"/>
+        </w:rPr>
+      </w:pPr>
+      <w:r>
+        <w:rPr>
+          <w:rFonts w:eastAsiaTheme="minorEastAsia"/>
+        </w:rPr>
+        <w:t xml:space="preserve">A process </w:t>
+      </w:r>
+      <m:oMath>
+        <m:sSub>
+          <m:sSubPr>
+            <m:ctrlPr>
+              <w:rPr>
+                <w:rFonts w:ascii="Cambria Math" w:eastAsiaTheme="minorEastAsia" w:hAnsi="Cambria Math"/>
+                <w:i/>
+              </w:rPr>
+            </m:ctrlPr>
+          </m:sSubPr>
+          <m:e>
+            <m:r>
+              <w:rPr>
+                <w:rFonts w:ascii="Cambria Math" w:eastAsiaTheme="minorEastAsia" w:hAnsi="Cambria Math"/>
+              </w:rPr>
+              <m:t>M</m:t>
+            </m:r>
+          </m:e>
+          <m:sub>
+            <m:r>
+              <w:rPr>
+                <w:rFonts w:ascii="Cambria Math" w:eastAsiaTheme="minorEastAsia" w:hAnsi="Cambria Math"/>
+              </w:rPr>
+              <m:t>t</m:t>
+            </m:r>
+          </m:sub>
+        </m:sSub>
+        <m:r>
+          <w:rPr>
+            <w:rFonts w:ascii="Cambria Math" w:eastAsiaTheme="minorEastAsia" w:hAnsi="Cambria Math"/>
+          </w:rPr>
+          <m:t>:</m:t>
+        </m:r>
+        <m:sSub>
+          <m:sSubPr>
+            <m:ctrlPr>
+              <w:rPr>
+                <w:rFonts w:ascii="Cambria Math" w:eastAsiaTheme="minorEastAsia" w:hAnsi="Cambria Math"/>
+                <w:i/>
+              </w:rPr>
+            </m:ctrlPr>
+          </m:sSubPr>
+          <m:e>
+            <m:r>
+              <m:rPr>
+                <m:scr m:val="script"/>
+              </m:rPr>
+              <w:rPr>
+                <w:rFonts w:ascii="Cambria Math" w:eastAsiaTheme="minorEastAsia" w:hAnsi="Cambria Math"/>
+              </w:rPr>
+              <m:t>A</m:t>
+            </m:r>
+          </m:e>
+          <m:sub>
+            <m:r>
+              <w:rPr>
+                <w:rFonts w:ascii="Cambria Math" w:eastAsiaTheme="minorEastAsia" w:hAnsi="Cambria Math"/>
+              </w:rPr>
+              <m:t>t</m:t>
+            </m:r>
+          </m:sub>
+        </m:sSub>
+        <m:r>
+          <w:rPr>
+            <w:rFonts w:ascii="Cambria Math" w:eastAsiaTheme="minorEastAsia" w:hAnsi="Cambria Math"/>
+          </w:rPr>
+          <m:t>→</m:t>
+        </m:r>
+        <m:sSup>
+          <m:sSupPr>
+            <m:ctrlPr>
+              <w:rPr>
+                <w:rFonts w:ascii="Cambria Math" w:eastAsiaTheme="minorEastAsia" w:hAnsi="Cambria Math"/>
+                <w:i/>
+              </w:rPr>
+            </m:ctrlPr>
+          </m:sSupPr>
+          <m:e>
+            <m:r>
+              <m:rPr>
+                <m:scr m:val="double-struck"/>
+              </m:rPr>
+              <w:rPr>
+                <w:rFonts w:ascii="Cambria Math" w:eastAsiaTheme="minorEastAsia" w:hAnsi="Cambria Math"/>
+              </w:rPr>
+              <m:t>R</m:t>
+            </m:r>
+          </m:e>
+          <m:sup>
+            <m:r>
+              <w:rPr>
+                <w:rFonts w:ascii="Cambria Math" w:eastAsiaTheme="minorEastAsia" w:hAnsi="Cambria Math"/>
+              </w:rPr>
+              <m:t>I</m:t>
+            </m:r>
+          </m:sup>
+        </m:sSup>
+      </m:oMath>
+      <w:r>
+        <w:rPr>
+          <w:rFonts w:eastAsiaTheme="minorEastAsia"/>
+        </w:rPr>
+        <w:t xml:space="preserve"> is a martingale if </w:t>
+      </w:r>
+      <m:oMath>
+        <m:sSub>
+          <m:sSubPr>
+            <m:ctrlPr>
+              <w:rPr>
+                <w:rFonts w:ascii="Cambria Math" w:eastAsiaTheme="minorEastAsia" w:hAnsi="Cambria Math"/>
+                <w:i/>
+              </w:rPr>
+            </m:ctrlPr>
+          </m:sSubPr>
+          <m:e>
+            <m:r>
+              <w:rPr>
+                <w:rFonts w:ascii="Cambria Math" w:eastAsiaTheme="minorEastAsia" w:hAnsi="Cambria Math"/>
+              </w:rPr>
+              <m:t>M</m:t>
+            </m:r>
+          </m:e>
+          <m:sub>
+            <m:r>
+              <w:rPr>
+                <w:rFonts w:ascii="Cambria Math" w:eastAsiaTheme="minorEastAsia" w:hAnsi="Cambria Math"/>
+              </w:rPr>
+              <m:t>t</m:t>
+            </m:r>
+          </m:sub>
+        </m:sSub>
+        <m:r>
+          <w:rPr>
+            <w:rFonts w:ascii="Cambria Math" w:eastAsiaTheme="minorEastAsia" w:hAnsi="Cambria Math"/>
+          </w:rPr>
+          <m:t>P =</m:t>
+        </m:r>
+        <m:sSub>
+          <m:sSubPr>
+            <m:ctrlPr>
+              <w:rPr>
+                <w:rFonts w:ascii="Cambria Math" w:eastAsiaTheme="minorEastAsia" w:hAnsi="Cambria Math"/>
+                <w:i/>
+              </w:rPr>
+            </m:ctrlPr>
+          </m:sSubPr>
+          <m:e>
+            <m:r>
+              <w:rPr>
+                <w:rFonts w:ascii="Cambria Math" w:eastAsiaTheme="minorEastAsia" w:hAnsi="Cambria Math"/>
+              </w:rPr>
+              <m:t>M</m:t>
+            </m:r>
+          </m:e>
+          <m:sub>
+            <m:r>
+              <w:rPr>
+                <w:rFonts w:ascii="Cambria Math" w:eastAsiaTheme="minorEastAsia" w:hAnsi="Cambria Math"/>
+              </w:rPr>
+              <m:t>u</m:t>
+            </m:r>
+          </m:sub>
+        </m:sSub>
+        <m:r>
+          <w:rPr>
+            <w:rFonts w:ascii="Cambria Math" w:eastAsiaTheme="minorEastAsia" w:hAnsi="Cambria Math"/>
+          </w:rPr>
+          <m:t>P</m:t>
+        </m:r>
+        <m:sSub>
+          <m:sSubPr>
+            <m:ctrlPr>
+              <w:rPr>
+                <w:rFonts w:ascii="Cambria Math" w:eastAsiaTheme="minorEastAsia" w:hAnsi="Cambria Math"/>
+                <w:i/>
+              </w:rPr>
+            </m:ctrlPr>
+          </m:sSubPr>
+          <m:e>
+            <m:r>
+              <w:rPr>
+                <w:rFonts w:ascii="Cambria Math" w:eastAsiaTheme="minorEastAsia" w:hAnsi="Cambria Math"/>
+              </w:rPr>
+              <m:t>|</m:t>
+            </m:r>
+          </m:e>
+          <m:sub>
+            <m:sSub>
+              <m:sSubPr>
+                <m:ctrlPr>
+                  <w:rPr>
+                    <w:rFonts w:ascii="Cambria Math" w:eastAsiaTheme="minorEastAsia" w:hAnsi="Cambria Math"/>
+                    <w:i/>
+                  </w:rPr>
+                </m:ctrlPr>
+              </m:sSubPr>
+              <m:e>
+                <m:r>
+                  <m:rPr>
+                    <m:scr m:val="script"/>
+                  </m:rPr>
+                  <w:rPr>
+                    <w:rFonts w:ascii="Cambria Math" w:eastAsiaTheme="minorEastAsia" w:hAnsi="Cambria Math"/>
+                  </w:rPr>
+                  <m:t>A</m:t>
+                </m:r>
+              </m:e>
+              <m:sub>
+                <m:r>
+                  <w:rPr>
+                    <w:rFonts w:ascii="Cambria Math" w:eastAsiaTheme="minorEastAsia" w:hAnsi="Cambria Math"/>
+                  </w:rPr>
+                  <m:t>t</m:t>
+                </m:r>
+              </m:sub>
+            </m:sSub>
+          </m:sub>
+        </m:sSub>
+      </m:oMath>
+      <w:r>
+        <w:rPr>
+          <w:rFonts w:eastAsiaTheme="minorEastAsia"/>
+        </w:rPr>
+        <w:t>.</w:t>
+      </w:r>
+      <w:r>
+        <w:rPr>
+          <w:rFonts w:eastAsiaTheme="minorEastAsia"/>
+        </w:rPr>
+        <w:t xml:space="preserve"> </w:t>
+      </w:r>
+      <w:r>
+        <w:rPr>
+          <w:rFonts w:eastAsiaTheme="minorEastAsia"/>
+        </w:rPr>
+        <w:t xml:space="preserve">This is defined </w:t>
+      </w:r>
+      <m:oMath>
+        <m:r>
+          <m:rPr>
+            <m:sty m:val="p"/>
+          </m:rPr>
+          <w:rPr>
+            <w:rFonts w:ascii="Cambria Math" w:eastAsiaTheme="minorEastAsia" w:hAnsi="Cambria Math"/>
+          </w:rPr>
+          <m:t xml:space="preserve">for </m:t>
+        </m:r>
+        <m:r>
+          <w:rPr>
+            <w:rFonts w:ascii="Cambria Math" w:eastAsiaTheme="minorEastAsia" w:hAnsi="Cambria Math"/>
+          </w:rPr>
+          <m:t>A∈</m:t>
+        </m:r>
+        <m:sSub>
+          <m:sSubPr>
+            <m:ctrlPr>
+              <w:rPr>
+                <w:rFonts w:ascii="Cambria Math" w:eastAsiaTheme="minorEastAsia" w:hAnsi="Cambria Math"/>
+                <w:i/>
+              </w:rPr>
+            </m:ctrlPr>
+          </m:sSubPr>
+          <m:e>
+            <m:r>
+              <m:rPr>
+                <m:scr m:val="script"/>
+              </m:rPr>
+              <w:rPr>
+                <w:rFonts w:ascii="Cambria Math" w:eastAsiaTheme="minorEastAsia" w:hAnsi="Cambria Math"/>
+              </w:rPr>
+              <m:t>A</m:t>
+            </m:r>
+          </m:e>
+          <m:sub>
+            <m:r>
+              <w:rPr>
+                <w:rFonts w:ascii="Cambria Math" w:eastAsiaTheme="minorEastAsia" w:hAnsi="Cambria Math"/>
+              </w:rPr>
+              <m:t>t</m:t>
+            </m:r>
+          </m:sub>
+        </m:sSub>
+        <m:r>
+          <w:rPr>
+            <w:rFonts w:ascii="Cambria Math" w:eastAsiaTheme="minorEastAsia" w:hAnsi="Cambria Math"/>
+          </w:rPr>
+          <m:t xml:space="preserve"> </m:t>
+        </m:r>
+      </m:oMath>
+      <w:r>
+        <w:rPr>
+          <w:rFonts w:eastAsiaTheme="minorEastAsia"/>
+        </w:rPr>
+        <w:t>by</w:t>
+      </w:r>
+      <w:r>
+        <w:rPr>
+          <w:rFonts w:eastAsiaTheme="minorEastAsia"/>
+        </w:rPr>
+        <w:t xml:space="preserve"> </w:t>
+      </w:r>
+      <m:oMath>
+        <m:sSub>
+          <m:sSubPr>
+            <m:ctrlPr>
+              <w:rPr>
+                <w:rFonts w:ascii="Cambria Math" w:eastAsiaTheme="minorEastAsia" w:hAnsi="Cambria Math"/>
+                <w:i/>
+              </w:rPr>
+            </m:ctrlPr>
+          </m:sSubPr>
+          <m:e>
+            <m:r>
+              <w:rPr>
+                <w:rFonts w:ascii="Cambria Math" w:eastAsiaTheme="minorEastAsia" w:hAnsi="Cambria Math"/>
+              </w:rPr>
+              <m:t>M</m:t>
+            </m:r>
+          </m:e>
+          <m:sub>
+            <m:r>
+              <w:rPr>
+                <w:rFonts w:ascii="Cambria Math" w:eastAsiaTheme="minorEastAsia" w:hAnsi="Cambria Math"/>
+              </w:rPr>
+              <m:t>t</m:t>
+            </m:r>
+          </m:sub>
+        </m:sSub>
+        <m:r>
+          <w:rPr>
+            <w:rFonts w:ascii="Cambria Math" w:eastAsiaTheme="minorEastAsia" w:hAnsi="Cambria Math"/>
+          </w:rPr>
+          <m:t>P</m:t>
+        </m:r>
+        <m:d>
+          <m:dPr>
+            <m:ctrlPr>
+              <w:rPr>
+                <w:rFonts w:ascii="Cambria Math" w:eastAsiaTheme="minorEastAsia" w:hAnsi="Cambria Math"/>
+                <w:i/>
+              </w:rPr>
+            </m:ctrlPr>
+          </m:dPr>
+          <m:e>
+            <m:r>
+              <w:rPr>
+                <w:rFonts w:ascii="Cambria Math" w:eastAsiaTheme="minorEastAsia" w:hAnsi="Cambria Math"/>
+              </w:rPr>
+              <m:t>A</m:t>
+            </m:r>
+          </m:e>
+        </m:d>
+        <m:r>
+          <w:rPr>
+            <w:rFonts w:ascii="Cambria Math" w:eastAsiaTheme="minorEastAsia" w:hAnsi="Cambria Math"/>
+          </w:rPr>
+          <m:t xml:space="preserve">= </m:t>
+        </m:r>
+        <m:nary>
+          <m:naryPr>
+            <m:chr m:val="∑"/>
+            <m:supHide m:val="1"/>
+            <m:ctrlPr>
+              <w:rPr>
+                <w:rFonts w:ascii="Cambria Math" w:eastAsiaTheme="minorEastAsia" w:hAnsi="Cambria Math"/>
+                <w:i/>
+              </w:rPr>
+            </m:ctrlPr>
+          </m:naryPr>
+          <m:sub>
+            <m:r>
+              <w:rPr>
+                <w:rFonts w:ascii="Cambria Math" w:eastAsiaTheme="minorEastAsia" w:hAnsi="Cambria Math"/>
+              </w:rPr>
+              <m:t>B⊂A</m:t>
+            </m:r>
+          </m:sub>
+          <m:sup/>
+          <m:e>
+            <m:sSub>
+              <m:sSubPr>
+                <m:ctrlPr>
+                  <w:rPr>
+                    <w:rFonts w:ascii="Cambria Math" w:eastAsiaTheme="minorEastAsia" w:hAnsi="Cambria Math"/>
+                    <w:i/>
+                  </w:rPr>
+                </m:ctrlPr>
+              </m:sSubPr>
+              <m:e>
+                <m:r>
+                  <w:rPr>
+                    <w:rFonts w:ascii="Cambria Math" w:eastAsiaTheme="minorEastAsia" w:hAnsi="Cambria Math"/>
+                  </w:rPr>
+                  <m:t>M</m:t>
+                </m:r>
+              </m:e>
+              <m:sub>
+                <m:r>
+                  <w:rPr>
+                    <w:rFonts w:ascii="Cambria Math" w:eastAsiaTheme="minorEastAsia" w:hAnsi="Cambria Math"/>
+                  </w:rPr>
+                  <m:t>u</m:t>
+                </m:r>
+              </m:sub>
+            </m:sSub>
+            <m:d>
+              <m:dPr>
+                <m:ctrlPr>
+                  <w:rPr>
+                    <w:rFonts w:ascii="Cambria Math" w:eastAsiaTheme="minorEastAsia" w:hAnsi="Cambria Math"/>
+                    <w:i/>
+                  </w:rPr>
+                </m:ctrlPr>
+              </m:dPr>
+              <m:e>
+                <m:r>
+                  <w:rPr>
+                    <w:rFonts w:ascii="Cambria Math" w:eastAsiaTheme="minorEastAsia" w:hAnsi="Cambria Math"/>
+                  </w:rPr>
+                  <m:t>B</m:t>
+                </m:r>
+              </m:e>
+            </m:d>
+            <m:r>
+              <w:rPr>
+                <w:rFonts w:ascii="Cambria Math" w:eastAsiaTheme="minorEastAsia" w:hAnsi="Cambria Math"/>
+              </w:rPr>
+              <m:t>P(B)</m:t>
             </m:r>
           </m:e>
         </m:nary>
@@ -1426,7 +2141,342 @@
         <w:rPr>
           <w:rFonts w:eastAsiaTheme="minorEastAsia"/>
         </w:rPr>
-        <w:t xml:space="preserve">) with </w:t>
+        <w:t xml:space="preserve"> where </w:t>
+      </w:r>
+      <m:oMath>
+        <m:r>
+          <w:rPr>
+            <w:rFonts w:ascii="Cambria Math" w:eastAsiaTheme="minorEastAsia" w:hAnsi="Cambria Math"/>
+          </w:rPr>
+          <m:t>B∈</m:t>
+        </m:r>
+      </m:oMath>
+      <w:r>
+        <w:rPr>
+          <w:rFonts w:eastAsiaTheme="minorEastAsia"/>
+        </w:rPr>
+        <w:t xml:space="preserve"> </w:t>
+      </w:r>
+      <m:oMath>
+        <m:sSub>
+          <m:sSubPr>
+            <m:ctrlPr>
+              <w:rPr>
+                <w:rFonts w:ascii="Cambria Math" w:eastAsiaTheme="minorEastAsia" w:hAnsi="Cambria Math"/>
+                <w:i/>
+              </w:rPr>
+            </m:ctrlPr>
+          </m:sSubPr>
+          <m:e>
+            <m:r>
+              <m:rPr>
+                <m:scr m:val="script"/>
+              </m:rPr>
+              <w:rPr>
+                <w:rFonts w:ascii="Cambria Math" w:eastAsiaTheme="minorEastAsia" w:hAnsi="Cambria Math"/>
+              </w:rPr>
+              <m:t>A</m:t>
+            </m:r>
+          </m:e>
+          <m:sub>
+            <m:r>
+              <w:rPr>
+                <w:rFonts w:ascii="Cambria Math" w:eastAsiaTheme="minorEastAsia" w:hAnsi="Cambria Math"/>
+              </w:rPr>
+              <m:t>u</m:t>
+            </m:r>
+          </m:sub>
+        </m:sSub>
+      </m:oMath>
+      <w:r>
+        <w:rPr>
+          <w:rFonts w:eastAsiaTheme="minorEastAsia"/>
+        </w:rPr>
+        <w:t xml:space="preserve">. </w:t>
+      </w:r>
+      <w:r>
+        <w:rPr>
+          <w:rFonts w:eastAsiaTheme="minorEastAsia"/>
+        </w:rPr>
+        <w:t xml:space="preserve"> If </w:t>
+      </w:r>
+      <m:oMath>
+        <m:r>
+          <w:rPr>
+            <w:rFonts w:ascii="Cambria Math" w:eastAsiaTheme="minorEastAsia" w:hAnsi="Cambria Math"/>
+          </w:rPr>
+          <m:t>P</m:t>
+        </m:r>
+      </m:oMath>
+      <w:r>
+        <w:rPr>
+          <w:rFonts w:eastAsiaTheme="minorEastAsia"/>
+        </w:rPr>
+        <w:t xml:space="preserve"> is understood we write this as </w:t>
+      </w:r>
+      <m:oMath>
+        <m:sSub>
+          <m:sSubPr>
+            <m:ctrlPr>
+              <w:rPr>
+                <w:rFonts w:ascii="Cambria Math" w:eastAsiaTheme="minorEastAsia" w:hAnsi="Cambria Math"/>
+                <w:i/>
+              </w:rPr>
+            </m:ctrlPr>
+          </m:sSubPr>
+          <m:e>
+            <m:r>
+              <w:rPr>
+                <w:rFonts w:ascii="Cambria Math" w:eastAsiaTheme="minorEastAsia" w:hAnsi="Cambria Math"/>
+              </w:rPr>
+              <m:t>M</m:t>
+            </m:r>
+          </m:e>
+          <m:sub>
+            <m:r>
+              <w:rPr>
+                <w:rFonts w:ascii="Cambria Math" w:eastAsiaTheme="minorEastAsia" w:hAnsi="Cambria Math"/>
+              </w:rPr>
+              <m:t>t</m:t>
+            </m:r>
+          </m:sub>
+        </m:sSub>
+        <m:r>
+          <w:rPr>
+            <w:rFonts w:ascii="Cambria Math" w:eastAsiaTheme="minorEastAsia" w:hAnsi="Cambria Math"/>
+          </w:rPr>
+          <m:t xml:space="preserve"> =</m:t>
+        </m:r>
+        <m:sSub>
+          <m:sSubPr>
+            <m:ctrlPr>
+              <w:rPr>
+                <w:rFonts w:ascii="Cambria Math" w:eastAsiaTheme="minorEastAsia" w:hAnsi="Cambria Math"/>
+                <w:i/>
+              </w:rPr>
+            </m:ctrlPr>
+          </m:sSubPr>
+          <m:e>
+            <m:r>
+              <w:rPr>
+                <w:rFonts w:ascii="Cambria Math" w:eastAsiaTheme="minorEastAsia" w:hAnsi="Cambria Math"/>
+              </w:rPr>
+              <m:t>M</m:t>
+            </m:r>
+          </m:e>
+          <m:sub>
+            <m:r>
+              <w:rPr>
+                <w:rFonts w:ascii="Cambria Math" w:eastAsiaTheme="minorEastAsia" w:hAnsi="Cambria Math"/>
+              </w:rPr>
+              <m:t>u</m:t>
+            </m:r>
+          </m:sub>
+        </m:sSub>
+        <m:sSub>
+          <m:sSubPr>
+            <m:ctrlPr>
+              <w:rPr>
+                <w:rFonts w:ascii="Cambria Math" w:eastAsiaTheme="minorEastAsia" w:hAnsi="Cambria Math"/>
+                <w:i/>
+              </w:rPr>
+            </m:ctrlPr>
+          </m:sSubPr>
+          <m:e>
+            <m:r>
+              <w:rPr>
+                <w:rFonts w:ascii="Cambria Math" w:eastAsiaTheme="minorEastAsia" w:hAnsi="Cambria Math"/>
+              </w:rPr>
+              <m:t>|</m:t>
+            </m:r>
+          </m:e>
+          <m:sub>
+            <m:sSub>
+              <m:sSubPr>
+                <m:ctrlPr>
+                  <w:rPr>
+                    <w:rFonts w:ascii="Cambria Math" w:eastAsiaTheme="minorEastAsia" w:hAnsi="Cambria Math"/>
+                    <w:i/>
+                  </w:rPr>
+                </m:ctrlPr>
+              </m:sSubPr>
+              <m:e>
+                <m:r>
+                  <m:rPr>
+                    <m:scr m:val="script"/>
+                  </m:rPr>
+                  <w:rPr>
+                    <w:rFonts w:ascii="Cambria Math" w:eastAsiaTheme="minorEastAsia" w:hAnsi="Cambria Math"/>
+                  </w:rPr>
+                  <m:t>A</m:t>
+                </m:r>
+              </m:e>
+              <m:sub>
+                <m:r>
+                  <w:rPr>
+                    <w:rFonts w:ascii="Cambria Math" w:eastAsiaTheme="minorEastAsia" w:hAnsi="Cambria Math"/>
+                  </w:rPr>
+                  <m:t>t</m:t>
+                </m:r>
+              </m:sub>
+            </m:sSub>
+          </m:sub>
+        </m:sSub>
+      </m:oMath>
+      <w:r>
+        <w:rPr>
+          <w:rFonts w:eastAsiaTheme="minorEastAsia"/>
+        </w:rPr>
+        <w:t xml:space="preserve">. The usual notation is </w:t>
+      </w:r>
+      <m:oMath>
+        <m:sSub>
+          <m:sSubPr>
+            <m:ctrlPr>
+              <w:rPr>
+                <w:rFonts w:ascii="Cambria Math" w:eastAsiaTheme="minorEastAsia" w:hAnsi="Cambria Math"/>
+                <w:i/>
+              </w:rPr>
+            </m:ctrlPr>
+          </m:sSubPr>
+          <m:e>
+            <m:r>
+              <w:rPr>
+                <w:rFonts w:ascii="Cambria Math" w:eastAsiaTheme="minorEastAsia" w:hAnsi="Cambria Math"/>
+              </w:rPr>
+              <m:t>M</m:t>
+            </m:r>
+          </m:e>
+          <m:sub>
+            <m:r>
+              <w:rPr>
+                <w:rFonts w:ascii="Cambria Math" w:eastAsiaTheme="minorEastAsia" w:hAnsi="Cambria Math"/>
+              </w:rPr>
+              <m:t>t</m:t>
+            </m:r>
+          </m:sub>
+        </m:sSub>
+        <m:r>
+          <w:rPr>
+            <w:rFonts w:ascii="Cambria Math" w:eastAsiaTheme="minorEastAsia" w:hAnsi="Cambria Math"/>
+          </w:rPr>
+          <m:t>=E</m:t>
+        </m:r>
+        <m:d>
+          <m:dPr>
+            <m:begChr m:val="["/>
+            <m:endChr m:val="]"/>
+            <m:ctrlPr>
+              <w:rPr>
+                <w:rFonts w:ascii="Cambria Math" w:eastAsiaTheme="minorEastAsia" w:hAnsi="Cambria Math"/>
+                <w:i/>
+              </w:rPr>
+            </m:ctrlPr>
+          </m:dPr>
+          <m:e>
+            <m:sSub>
+              <m:sSubPr>
+                <m:ctrlPr>
+                  <w:rPr>
+                    <w:rFonts w:ascii="Cambria Math" w:eastAsiaTheme="minorEastAsia" w:hAnsi="Cambria Math"/>
+                    <w:i/>
+                  </w:rPr>
+                </m:ctrlPr>
+              </m:sSubPr>
+              <m:e>
+                <m:r>
+                  <w:rPr>
+                    <w:rFonts w:ascii="Cambria Math" w:eastAsiaTheme="minorEastAsia" w:hAnsi="Cambria Math"/>
+                  </w:rPr>
+                  <m:t>M</m:t>
+                </m:r>
+              </m:e>
+              <m:sub>
+                <m:r>
+                  <w:rPr>
+                    <w:rFonts w:ascii="Cambria Math" w:eastAsiaTheme="minorEastAsia" w:hAnsi="Cambria Math"/>
+                  </w:rPr>
+                  <m:t>u</m:t>
+                </m:r>
+              </m:sub>
+            </m:sSub>
+          </m:e>
+          <m:e>
+            <m:sSub>
+              <m:sSubPr>
+                <m:ctrlPr>
+                  <w:rPr>
+                    <w:rFonts w:ascii="Cambria Math" w:eastAsiaTheme="minorEastAsia" w:hAnsi="Cambria Math"/>
+                    <w:i/>
+                  </w:rPr>
+                </m:ctrlPr>
+              </m:sSubPr>
+              <m:e>
+                <m:r>
+                  <m:rPr>
+                    <m:scr m:val="script"/>
+                  </m:rPr>
+                  <w:rPr>
+                    <w:rFonts w:ascii="Cambria Math" w:eastAsiaTheme="minorEastAsia" w:hAnsi="Cambria Math"/>
+                  </w:rPr>
+                  <m:t>A</m:t>
+                </m:r>
+              </m:e>
+              <m:sub>
+                <m:r>
+                  <w:rPr>
+                    <w:rFonts w:ascii="Cambria Math" w:eastAsiaTheme="minorEastAsia" w:hAnsi="Cambria Math"/>
+                  </w:rPr>
+                  <m:t>t</m:t>
+                </m:r>
+              </m:sub>
+            </m:sSub>
+          </m:e>
+        </m:d>
+        <m:r>
+          <w:rPr>
+            <w:rFonts w:ascii="Cambria Math" w:eastAsiaTheme="minorEastAsia" w:hAnsi="Cambria Math"/>
+          </w:rPr>
+          <m:t>.</m:t>
+        </m:r>
+      </m:oMath>
+    </w:p>
+    <w:p>
+      <w:pPr>
+        <w:rPr>
+          <w:rFonts w:eastAsiaTheme="minorEastAsia"/>
+        </w:rPr>
+      </w:pPr>
+      <w:r>
+        <w:rPr>
+          <w:rFonts w:eastAsiaTheme="minorEastAsia"/>
+        </w:rPr>
+        <w:t>A model is</w:t>
+      </w:r>
+      <w:r>
+        <w:rPr>
+          <w:rFonts w:eastAsiaTheme="minorEastAsia"/>
+          <w:i/>
+        </w:rPr>
+        <w:t xml:space="preserve"> arbitrage-free</w:t>
+      </w:r>
+      <w:r>
+        <w:rPr>
+          <w:rFonts w:eastAsiaTheme="minorEastAsia"/>
+        </w:rPr>
+        <w:t xml:space="preserve"> if there is no closed-out trading strategy</w:t>
+      </w:r>
+      <w:r>
+        <w:rPr>
+          <w:rFonts w:eastAsiaTheme="minorEastAsia"/>
+        </w:rPr>
+        <w:t xml:space="preserve"> </w:t>
+      </w:r>
+      <w:r>
+        <w:rPr>
+          <w:rFonts w:eastAsiaTheme="minorEastAsia"/>
+        </w:rPr>
+        <w:t xml:space="preserve">with </w:t>
       </w:r>
       <m:oMath>
         <m:sSub>
@@ -1584,13 +2634,7 @@
         <w:rPr>
           <w:rFonts w:eastAsiaTheme="minorEastAsia"/>
         </w:rPr>
-        <w:t>a positive adapted process</w:t>
-      </w:r>
-      <w:r>
-        <w:rPr>
-          <w:rFonts w:eastAsiaTheme="minorEastAsia"/>
-        </w:rPr>
-        <w:t xml:space="preserve">, </w:t>
+        <w:t xml:space="preserve">a positive adapted process, </w:t>
       </w:r>
       <m:oMath>
         <m:sSub>
@@ -1689,153 +2733,27 @@
         <w:rPr>
           <w:rFonts w:eastAsiaTheme="minorEastAsia"/>
         </w:rPr>
-        <w:br/>
-      </w:r>
+        <w:t xml:space="preserve"> </w:t>
+      </w:r>
+    </w:p>
+    <w:p>
+      <w:pPr>
+        <w:rPr>
+          <w:rFonts w:eastAsiaTheme="minorEastAsia"/>
+        </w:rPr>
+      </w:pPr>
       <m:oMathPara>
         <m:oMath>
-          <m:sSub>
-            <m:sSubPr>
+          <m:eqArr>
+            <m:eqArrPr>
+              <m:maxDist m:val="1"/>
               <m:ctrlPr>
                 <w:rPr>
                   <w:rFonts w:ascii="Cambria Math" w:eastAsiaTheme="minorEastAsia" w:hAnsi="Cambria Math"/>
                   <w:i/>
                 </w:rPr>
               </m:ctrlPr>
-            </m:sSubPr>
-            <m:e>
-              <m:r>
-                <w:rPr>
-                  <w:rFonts w:ascii="Cambria Math" w:eastAsiaTheme="minorEastAsia" w:hAnsi="Cambria Math"/>
-                </w:rPr>
-                <m:t>X</m:t>
-              </m:r>
-            </m:e>
-            <m:sub>
-              <m:r>
-                <w:rPr>
-                  <w:rFonts w:ascii="Cambria Math" w:eastAsiaTheme="minorEastAsia" w:hAnsi="Cambria Math"/>
-                </w:rPr>
-                <m:t>t</m:t>
-              </m:r>
-            </m:sub>
-          </m:sSub>
-          <m:sSub>
-            <m:sSubPr>
-              <m:ctrlPr>
-                <w:rPr>
-                  <w:rFonts w:ascii="Cambria Math" w:eastAsiaTheme="minorEastAsia" w:hAnsi="Cambria Math"/>
-                  <w:i/>
-                </w:rPr>
-              </m:ctrlPr>
-            </m:sSubPr>
-            <m:e>
-              <m:r>
-                <w:rPr>
-                  <w:rFonts w:ascii="Cambria Math" w:eastAsiaTheme="minorEastAsia" w:hAnsi="Cambria Math"/>
-                </w:rPr>
-                <m:t>D</m:t>
-              </m:r>
-            </m:e>
-            <m:sub>
-              <m:r>
-                <w:rPr>
-                  <w:rFonts w:ascii="Cambria Math" w:eastAsiaTheme="minorEastAsia" w:hAnsi="Cambria Math"/>
-                </w:rPr>
-                <m:t>t</m:t>
-              </m:r>
-            </m:sub>
-          </m:sSub>
-          <m:r>
-            <w:rPr>
-              <w:rFonts w:ascii="Cambria Math" w:eastAsiaTheme="minorEastAsia" w:hAnsi="Cambria Math"/>
-            </w:rPr>
-            <m:t>=</m:t>
-          </m:r>
-          <m:r>
-            <w:rPr>
-              <w:rFonts w:ascii="Cambria Math" w:eastAsiaTheme="minorEastAsia" w:hAnsi="Cambria Math"/>
-            </w:rPr>
-            <m:t>(</m:t>
-          </m:r>
-          <m:sSub>
-            <m:sSubPr>
-              <m:ctrlPr>
-                <w:rPr>
-                  <w:rFonts w:ascii="Cambria Math" w:eastAsiaTheme="minorEastAsia" w:hAnsi="Cambria Math"/>
-                  <w:i/>
-                </w:rPr>
-              </m:ctrlPr>
-            </m:sSubPr>
-            <m:e>
-              <m:r>
-                <w:rPr>
-                  <w:rFonts w:ascii="Cambria Math" w:eastAsiaTheme="minorEastAsia" w:hAnsi="Cambria Math"/>
-                </w:rPr>
-                <m:t>X</m:t>
-              </m:r>
-            </m:e>
-            <m:sub>
-              <m:r>
-                <w:rPr>
-                  <w:rFonts w:ascii="Cambria Math" w:eastAsiaTheme="minorEastAsia" w:hAnsi="Cambria Math"/>
-                </w:rPr>
-                <m:t>u</m:t>
-              </m:r>
-            </m:sub>
-          </m:sSub>
-          <m:sSub>
-            <m:sSubPr>
-              <m:ctrlPr>
-                <w:rPr>
-                  <w:rFonts w:ascii="Cambria Math" w:eastAsiaTheme="minorEastAsia" w:hAnsi="Cambria Math"/>
-                  <w:i/>
-                </w:rPr>
-              </m:ctrlPr>
-            </m:sSubPr>
-            <m:e>
-              <m:r>
-                <w:rPr>
-                  <w:rFonts w:ascii="Cambria Math" w:eastAsiaTheme="minorEastAsia" w:hAnsi="Cambria Math"/>
-                </w:rPr>
-                <m:t>D</m:t>
-              </m:r>
-            </m:e>
-            <m:sub>
-              <m:r>
-                <w:rPr>
-                  <w:rFonts w:ascii="Cambria Math" w:eastAsiaTheme="minorEastAsia" w:hAnsi="Cambria Math"/>
-                </w:rPr>
-                <m:t>u</m:t>
-              </m:r>
-            </m:sub>
-          </m:sSub>
-          <m:r>
-            <w:rPr>
-              <w:rFonts w:ascii="Cambria Math" w:eastAsiaTheme="minorEastAsia" w:hAnsi="Cambria Math"/>
-            </w:rPr>
-            <m:t xml:space="preserve">+ </m:t>
-          </m:r>
-          <m:nary>
-            <m:naryPr>
-              <m:chr m:val="∑"/>
-              <m:limLoc m:val="subSup"/>
-              <m:supHide m:val="1"/>
-              <m:ctrlPr>
-                <w:rPr>
-                  <w:rFonts w:ascii="Cambria Math" w:eastAsiaTheme="minorEastAsia" w:hAnsi="Cambria Math"/>
-                  <w:i/>
-                </w:rPr>
-              </m:ctrlPr>
-            </m:naryPr>
-            <m:sub>
-              <m:r>
-                <w:rPr>
-                  <w:rFonts w:ascii="Cambria Math" w:eastAsiaTheme="minorEastAsia" w:hAnsi="Cambria Math"/>
-                </w:rPr>
-                <m:t>t&lt;s≤u</m:t>
-              </m:r>
-            </m:sub>
-            <m:sup/>
+            </m:eqArrPr>
             <m:e>
               <m:sSub>
                 <m:sSubPr>
@@ -1851,7 +2769,7 @@
                     <w:rPr>
                       <w:rFonts w:ascii="Cambria Math" w:eastAsiaTheme="minorEastAsia" w:hAnsi="Cambria Math"/>
                     </w:rPr>
-                    <m:t>C</m:t>
+                    <m:t>X</m:t>
                   </m:r>
                 </m:e>
                 <m:sub>
@@ -1859,16 +2777,10 @@
                     <w:rPr>
                       <w:rFonts w:ascii="Cambria Math" w:eastAsiaTheme="minorEastAsia" w:hAnsi="Cambria Math"/>
                     </w:rPr>
-                    <m:t>s</m:t>
+                    <m:t>t</m:t>
                   </m:r>
                 </m:sub>
               </m:sSub>
-              <m:r>
-                <w:rPr>
-                  <w:rFonts w:ascii="Cambria Math" w:eastAsiaTheme="minorEastAsia" w:hAnsi="Cambria Math"/>
-                </w:rPr>
-                <m:t xml:space="preserve"> </m:t>
-              </m:r>
               <m:sSub>
                 <m:sSubPr>
                   <m:ctrlPr>
@@ -1891,7 +2803,7 @@
                     <w:rPr>
                       <w:rFonts w:ascii="Cambria Math" w:eastAsiaTheme="minorEastAsia" w:hAnsi="Cambria Math"/>
                     </w:rPr>
-                    <m:t>s</m:t>
+                    <m:t>t</m:t>
                   </m:r>
                 </m:sub>
               </m:sSub>
@@ -1899,7 +2811,146 @@
                 <w:rPr>
                   <w:rFonts w:ascii="Cambria Math" w:eastAsiaTheme="minorEastAsia" w:hAnsi="Cambria Math"/>
                 </w:rPr>
-                <m:t>)</m:t>
+                <m:t>=</m:t>
+              </m:r>
+              <m:sSub>
+                <m:sSubPr>
+                  <m:ctrlPr>
+                    <w:rPr>
+                      <w:rFonts w:ascii="Cambria Math" w:eastAsiaTheme="minorEastAsia" w:hAnsi="Cambria Math"/>
+                      <w:i/>
+                    </w:rPr>
+                  </m:ctrlPr>
+                </m:sSubPr>
+                <m:e>
+                  <m:r>
+                    <w:rPr>
+                      <w:rFonts w:ascii="Cambria Math" w:eastAsiaTheme="minorEastAsia" w:hAnsi="Cambria Math"/>
+                    </w:rPr>
+                    <m:t>(X</m:t>
+                  </m:r>
+                </m:e>
+                <m:sub>
+                  <m:r>
+                    <w:rPr>
+                      <w:rFonts w:ascii="Cambria Math" w:eastAsiaTheme="minorEastAsia" w:hAnsi="Cambria Math"/>
+                    </w:rPr>
+                    <m:t>u</m:t>
+                  </m:r>
+                </m:sub>
+              </m:sSub>
+              <m:sSub>
+                <m:sSubPr>
+                  <m:ctrlPr>
+                    <w:rPr>
+                      <w:rFonts w:ascii="Cambria Math" w:eastAsiaTheme="minorEastAsia" w:hAnsi="Cambria Math"/>
+                      <w:i/>
+                    </w:rPr>
+                  </m:ctrlPr>
+                </m:sSubPr>
+                <m:e>
+                  <m:r>
+                    <w:rPr>
+                      <w:rFonts w:ascii="Cambria Math" w:eastAsiaTheme="minorEastAsia" w:hAnsi="Cambria Math"/>
+                    </w:rPr>
+                    <m:t>D</m:t>
+                  </m:r>
+                </m:e>
+                <m:sub>
+                  <m:r>
+                    <w:rPr>
+                      <w:rFonts w:ascii="Cambria Math" w:eastAsiaTheme="minorEastAsia" w:hAnsi="Cambria Math"/>
+                    </w:rPr>
+                    <m:t>u</m:t>
+                  </m:r>
+                </m:sub>
+              </m:sSub>
+              <m:r>
+                <w:rPr>
+                  <w:rFonts w:ascii="Cambria Math" w:eastAsiaTheme="minorEastAsia" w:hAnsi="Cambria Math"/>
+                </w:rPr>
+                <m:t>+</m:t>
+              </m:r>
+              <m:nary>
+                <m:naryPr>
+                  <m:chr m:val="∑"/>
+                  <m:supHide m:val="1"/>
+                  <m:ctrlPr>
+                    <w:rPr>
+                      <w:rFonts w:ascii="Cambria Math" w:eastAsiaTheme="minorEastAsia" w:hAnsi="Cambria Math"/>
+                      <w:i/>
+                    </w:rPr>
+                  </m:ctrlPr>
+                </m:naryPr>
+                <m:sub>
+                  <m:r>
+                    <w:rPr>
+                      <w:rFonts w:ascii="Cambria Math" w:eastAsiaTheme="minorEastAsia" w:hAnsi="Cambria Math"/>
+                    </w:rPr>
+                    <m:t>t&lt;s≤u</m:t>
+                  </m:r>
+                </m:sub>
+                <m:sup/>
+                <m:e>
+                  <m:sSub>
+                    <m:sSubPr>
+                      <m:ctrlPr>
+                        <w:rPr>
+                          <w:rFonts w:ascii="Cambria Math" w:eastAsiaTheme="minorEastAsia" w:hAnsi="Cambria Math"/>
+                          <w:i/>
+                        </w:rPr>
+                      </m:ctrlPr>
+                    </m:sSubPr>
+                    <m:e>
+                      <m:r>
+                        <w:rPr>
+                          <w:rFonts w:ascii="Cambria Math" w:eastAsiaTheme="minorEastAsia" w:hAnsi="Cambria Math"/>
+                        </w:rPr>
+                        <m:t>C</m:t>
+                      </m:r>
+                    </m:e>
+                    <m:sub>
+                      <m:r>
+                        <w:rPr>
+                          <w:rFonts w:ascii="Cambria Math" w:eastAsiaTheme="minorEastAsia" w:hAnsi="Cambria Math"/>
+                        </w:rPr>
+                        <m:t>s</m:t>
+                      </m:r>
+                    </m:sub>
+                  </m:sSub>
+                  <m:sSub>
+                    <m:sSubPr>
+                      <m:ctrlPr>
+                        <w:rPr>
+                          <w:rFonts w:ascii="Cambria Math" w:eastAsiaTheme="minorEastAsia" w:hAnsi="Cambria Math"/>
+                          <w:i/>
+                        </w:rPr>
+                      </m:ctrlPr>
+                    </m:sSubPr>
+                    <m:e>
+                      <m:r>
+                        <w:rPr>
+                          <w:rFonts w:ascii="Cambria Math" w:eastAsiaTheme="minorEastAsia" w:hAnsi="Cambria Math"/>
+                        </w:rPr>
+                        <m:t>D</m:t>
+                      </m:r>
+                    </m:e>
+                    <m:sub>
+                      <m:r>
+                        <w:rPr>
+                          <w:rFonts w:ascii="Cambria Math" w:eastAsiaTheme="minorEastAsia" w:hAnsi="Cambria Math"/>
+                        </w:rPr>
+                        <m:t>s</m:t>
+                      </m:r>
+                    </m:sub>
+                  </m:sSub>
+                </m:e>
+              </m:nary>
+              <m:r>
+                <w:rPr>
+                  <w:rFonts w:ascii="Cambria Math" w:eastAsiaTheme="minorEastAsia" w:hAnsi="Cambria Math"/>
+                </w:rPr>
+                <m:t xml:space="preserve"> )</m:t>
               </m:r>
               <m:sSub>
                 <m:sSubPr>
@@ -1950,8 +3001,32 @@
                   </m:sSub>
                 </m:sub>
               </m:sSub>
+              <m:r>
+                <w:rPr>
+                  <w:rFonts w:ascii="Cambria Math" w:eastAsiaTheme="minorEastAsia" w:hAnsi="Cambria Math"/>
+                </w:rPr>
+                <m:t>#</m:t>
+              </m:r>
+              <m:d>
+                <m:dPr>
+                  <m:ctrlPr>
+                    <w:rPr>
+                      <w:rFonts w:ascii="Cambria Math" w:eastAsiaTheme="minorEastAsia" w:hAnsi="Cambria Math"/>
+                      <w:i/>
+                    </w:rPr>
+                  </m:ctrlPr>
+                </m:dPr>
+                <m:e>
+                  <m:r>
+                    <w:rPr>
+                      <w:rFonts w:ascii="Cambria Math" w:eastAsiaTheme="minorEastAsia" w:hAnsi="Cambria Math"/>
+                    </w:rPr>
+                    <m:t>1</m:t>
+                  </m:r>
+                </m:e>
+              </m:d>
             </m:e>
-          </m:nary>
+          </m:eqArr>
         </m:oMath>
       </m:oMathPara>
     </w:p>
@@ -1959,12 +3034,158 @@
       <w:pPr>
         <w:rPr>
           <w:rFonts w:eastAsiaTheme="minorEastAsia"/>
+          <w:vertAlign w:val="subscript"/>
         </w:rPr>
       </w:pPr>
       <w:r>
         <w:rPr>
           <w:rFonts w:eastAsiaTheme="minorEastAsia"/>
         </w:rPr>
+        <w:t>Note that if</w:t>
+      </w:r>
+      <m:oMath>
+        <m:r>
+          <w:rPr>
+            <w:rFonts w:ascii="Cambria Math" w:eastAsiaTheme="minorEastAsia" w:hAnsi="Cambria Math"/>
+          </w:rPr>
+          <m:t xml:space="preserve"> </m:t>
+        </m:r>
+        <m:sSub>
+          <m:sSubPr>
+            <m:ctrlPr>
+              <w:rPr>
+                <w:rFonts w:ascii="Cambria Math" w:eastAsiaTheme="minorEastAsia" w:hAnsi="Cambria Math"/>
+                <w:i/>
+              </w:rPr>
+            </m:ctrlPr>
+          </m:sSubPr>
+          <m:e>
+            <m:r>
+              <w:rPr>
+                <w:rFonts w:ascii="Cambria Math" w:eastAsiaTheme="minorEastAsia" w:hAnsi="Cambria Math"/>
+              </w:rPr>
+              <m:t>C</m:t>
+            </m:r>
+          </m:e>
+          <m:sub>
+            <m:r>
+              <w:rPr>
+                <w:rFonts w:ascii="Cambria Math" w:eastAsiaTheme="minorEastAsia" w:hAnsi="Cambria Math"/>
+              </w:rPr>
+              <m:t>t</m:t>
+            </m:r>
+          </m:sub>
+        </m:sSub>
+        <m:r>
+          <w:rPr>
+            <w:rFonts w:ascii="Cambria Math" w:eastAsiaTheme="minorEastAsia" w:hAnsi="Cambria Math"/>
+          </w:rPr>
+          <m:t>=0</m:t>
+        </m:r>
+      </m:oMath>
+      <w:r>
+        <w:rPr>
+          <w:rFonts w:eastAsiaTheme="minorEastAsia"/>
+        </w:rPr>
+        <w:t xml:space="preserve"> for</w:t>
+      </w:r>
+      <w:r>
+        <w:rPr>
+          <w:rFonts w:eastAsiaTheme="minorEastAsia"/>
+        </w:rPr>
+        <w:t xml:space="preserve"> all</w:t>
+      </w:r>
+      <w:r>
+        <w:rPr>
+          <w:rFonts w:eastAsiaTheme="minorEastAsia"/>
+        </w:rPr>
+        <w:t xml:space="preserve"> </w:t>
+      </w:r>
+      <m:oMath>
+        <m:r>
+          <w:rPr>
+            <w:rFonts w:ascii="Cambria Math" w:eastAsiaTheme="minorEastAsia" w:hAnsi="Cambria Math"/>
+          </w:rPr>
+          <m:t>t∈T</m:t>
+        </m:r>
+      </m:oMath>
+      <w:r>
+        <w:rPr>
+          <w:rFonts w:eastAsiaTheme="minorEastAsia"/>
+        </w:rPr>
+        <w:t xml:space="preserve"> this says </w:t>
+      </w:r>
+      <m:oMath>
+        <m:sSub>
+          <m:sSubPr>
+            <m:ctrlPr>
+              <w:rPr>
+                <w:rFonts w:ascii="Cambria Math" w:eastAsiaTheme="minorEastAsia" w:hAnsi="Cambria Math"/>
+                <w:i/>
+              </w:rPr>
+            </m:ctrlPr>
+          </m:sSubPr>
+          <m:e>
+            <m:r>
+              <w:rPr>
+                <w:rFonts w:ascii="Cambria Math" w:eastAsiaTheme="minorEastAsia" w:hAnsi="Cambria Math"/>
+              </w:rPr>
+              <m:t>X</m:t>
+            </m:r>
+          </m:e>
+          <m:sub>
+            <m:r>
+              <w:rPr>
+                <w:rFonts w:ascii="Cambria Math" w:eastAsiaTheme="minorEastAsia" w:hAnsi="Cambria Math"/>
+              </w:rPr>
+              <m:t>t</m:t>
+            </m:r>
+          </m:sub>
+        </m:sSub>
+        <m:sSub>
+          <m:sSubPr>
+            <m:ctrlPr>
+              <w:rPr>
+                <w:rFonts w:ascii="Cambria Math" w:eastAsiaTheme="minorEastAsia" w:hAnsi="Cambria Math"/>
+                <w:i/>
+              </w:rPr>
+            </m:ctrlPr>
+          </m:sSubPr>
+          <m:e>
+            <m:r>
+              <w:rPr>
+                <w:rFonts w:ascii="Cambria Math" w:eastAsiaTheme="minorEastAsia" w:hAnsi="Cambria Math"/>
+              </w:rPr>
+              <m:t>D</m:t>
+            </m:r>
+          </m:e>
+          <m:sub>
+            <m:r>
+              <w:rPr>
+                <w:rFonts w:ascii="Cambria Math" w:eastAsiaTheme="minorEastAsia" w:hAnsi="Cambria Math"/>
+              </w:rPr>
+              <m:t>t</m:t>
+            </m:r>
+          </m:sub>
+        </m:sSub>
+      </m:oMath>
+      <w:r>
+        <w:rPr>
+          <w:rFonts w:eastAsiaTheme="minorEastAsia"/>
+        </w:rPr>
+        <w:t xml:space="preserve"> is a martingale.</w:t>
+      </w:r>
+    </w:p>
+    <w:p>
+      <w:pPr>
+        <w:rPr>
+          <w:rFonts w:eastAsiaTheme="minorEastAsia"/>
+        </w:rPr>
+      </w:pPr>
+      <w:r>
+        <w:rPr>
+          <w:rFonts w:eastAsiaTheme="minorEastAsia"/>
+        </w:rPr>
         <w:t>A simple corollary using the definition of value and amount shows</w:t>
       </w:r>
       <w:r>
@@ -1974,147 +3195,17 @@
         <w:br/>
       </w:r>
       <m:oMathPara>
-        <m:oMathParaPr>
-          <m:jc m:val="center"/>
-        </m:oMathParaPr>
         <m:oMath>
-          <m:sSub>
-            <m:sSubPr>
+          <m:eqArr>
+            <m:eqArrPr>
+              <m:maxDist m:val="1"/>
               <m:ctrlPr>
                 <w:rPr>
                   <w:rFonts w:ascii="Cambria Math" w:eastAsiaTheme="minorEastAsia" w:hAnsi="Cambria Math"/>
                   <w:i/>
                 </w:rPr>
               </m:ctrlPr>
-            </m:sSubPr>
-            <m:e>
-              <m:r>
-                <w:rPr>
-                  <w:rFonts w:ascii="Cambria Math" w:eastAsiaTheme="minorEastAsia" w:hAnsi="Cambria Math"/>
-                </w:rPr>
-                <m:t>V</m:t>
-              </m:r>
-            </m:e>
-            <m:sub>
-              <m:r>
-                <w:rPr>
-                  <w:rFonts w:ascii="Cambria Math" w:eastAsiaTheme="minorEastAsia" w:hAnsi="Cambria Math"/>
-                </w:rPr>
-                <m:t>t</m:t>
-              </m:r>
-            </m:sub>
-          </m:sSub>
-          <m:sSub>
-            <m:sSubPr>
-              <m:ctrlPr>
-                <w:rPr>
-                  <w:rFonts w:ascii="Cambria Math" w:eastAsiaTheme="minorEastAsia" w:hAnsi="Cambria Math"/>
-                  <w:i/>
-                </w:rPr>
-              </m:ctrlPr>
-            </m:sSubPr>
-            <m:e>
-              <m:r>
-                <w:rPr>
-                  <w:rFonts w:ascii="Cambria Math" w:eastAsiaTheme="minorEastAsia" w:hAnsi="Cambria Math"/>
-                </w:rPr>
-                <m:t>D</m:t>
-              </m:r>
-            </m:e>
-            <m:sub>
-              <m:r>
-                <w:rPr>
-                  <w:rFonts w:ascii="Cambria Math" w:eastAsiaTheme="minorEastAsia" w:hAnsi="Cambria Math"/>
-                </w:rPr>
-                <m:t>t</m:t>
-              </m:r>
-            </m:sub>
-          </m:sSub>
-          <m:r>
-            <w:rPr>
-              <w:rFonts w:ascii="Cambria Math" w:eastAsiaTheme="minorEastAsia" w:hAnsi="Cambria Math"/>
-            </w:rPr>
-            <m:t>=(</m:t>
-          </m:r>
-          <m:sSub>
-            <m:sSubPr>
-              <m:ctrlPr>
-                <w:rPr>
-                  <w:rFonts w:ascii="Cambria Math" w:eastAsiaTheme="minorEastAsia" w:hAnsi="Cambria Math"/>
-                  <w:i/>
-                </w:rPr>
-              </m:ctrlPr>
-            </m:sSubPr>
-            <m:e>
-              <m:r>
-                <w:rPr>
-                  <w:rFonts w:ascii="Cambria Math" w:eastAsiaTheme="minorEastAsia" w:hAnsi="Cambria Math"/>
-                </w:rPr>
-                <m:t>V</m:t>
-              </m:r>
-            </m:e>
-            <m:sub>
-              <m:r>
-                <w:rPr>
-                  <w:rFonts w:ascii="Cambria Math" w:eastAsiaTheme="minorEastAsia" w:hAnsi="Cambria Math"/>
-                </w:rPr>
-                <m:t>u</m:t>
-              </m:r>
-            </m:sub>
-          </m:sSub>
-          <m:sSub>
-            <m:sSubPr>
-              <m:ctrlPr>
-                <w:rPr>
-                  <w:rFonts w:ascii="Cambria Math" w:eastAsiaTheme="minorEastAsia" w:hAnsi="Cambria Math"/>
-                  <w:i/>
-                </w:rPr>
-              </m:ctrlPr>
-            </m:sSubPr>
-            <m:e>
-              <m:r>
-                <w:rPr>
-                  <w:rFonts w:ascii="Cambria Math" w:eastAsiaTheme="minorEastAsia" w:hAnsi="Cambria Math"/>
-                </w:rPr>
-                <m:t>D</m:t>
-              </m:r>
-            </m:e>
-            <m:sub>
-              <m:r>
-                <w:rPr>
-                  <w:rFonts w:ascii="Cambria Math" w:eastAsiaTheme="minorEastAsia" w:hAnsi="Cambria Math"/>
-                </w:rPr>
-                <m:t>u</m:t>
-              </m:r>
-            </m:sub>
-          </m:sSub>
-          <m:r>
-            <w:rPr>
-              <w:rFonts w:ascii="Cambria Math" w:eastAsiaTheme="minorEastAsia" w:hAnsi="Cambria Math"/>
-            </w:rPr>
-            <m:t xml:space="preserve">+ </m:t>
-          </m:r>
-          <m:nary>
-            <m:naryPr>
-              <m:chr m:val="∑"/>
-              <m:limLoc m:val="subSup"/>
-              <m:supHide m:val="1"/>
-              <m:ctrlPr>
-                <w:rPr>
-                  <w:rFonts w:ascii="Cambria Math" w:eastAsiaTheme="minorEastAsia" w:hAnsi="Cambria Math"/>
-                  <w:i/>
-                </w:rPr>
-              </m:ctrlPr>
-            </m:naryPr>
-            <m:sub>
-              <m:r>
-                <w:rPr>
-                  <w:rFonts w:ascii="Cambria Math" w:eastAsiaTheme="minorEastAsia" w:hAnsi="Cambria Math"/>
-                </w:rPr>
-                <m:t>t&lt;s≤u</m:t>
-              </m:r>
-            </m:sub>
-            <m:sup/>
+            </m:eqArrPr>
             <m:e>
               <m:sSub>
                 <m:sSubPr>
@@ -2130,7 +3221,7 @@
                     <w:rPr>
                       <w:rFonts w:ascii="Cambria Math" w:eastAsiaTheme="minorEastAsia" w:hAnsi="Cambria Math"/>
                     </w:rPr>
-                    <m:t>A</m:t>
+                    <m:t>V</m:t>
                   </m:r>
                 </m:e>
                 <m:sub>
@@ -2138,16 +3229,10 @@
                     <w:rPr>
                       <w:rFonts w:ascii="Cambria Math" w:eastAsiaTheme="minorEastAsia" w:hAnsi="Cambria Math"/>
                     </w:rPr>
-                    <m:t>s</m:t>
+                    <m:t>t</m:t>
                   </m:r>
                 </m:sub>
               </m:sSub>
-              <m:r>
-                <w:rPr>
-                  <w:rFonts w:ascii="Cambria Math" w:eastAsiaTheme="minorEastAsia" w:hAnsi="Cambria Math"/>
-                </w:rPr>
-                <m:t xml:space="preserve"> </m:t>
-              </m:r>
               <m:sSub>
                 <m:sSubPr>
                   <m:ctrlPr>
@@ -2170,7 +3255,7 @@
                     <w:rPr>
                       <w:rFonts w:ascii="Cambria Math" w:eastAsiaTheme="minorEastAsia" w:hAnsi="Cambria Math"/>
                     </w:rPr>
-                    <m:t>s</m:t>
+                    <m:t>t</m:t>
                   </m:r>
                 </m:sub>
               </m:sSub>
@@ -2178,7 +3263,158 @@
                 <w:rPr>
                   <w:rFonts w:ascii="Cambria Math" w:eastAsiaTheme="minorEastAsia" w:hAnsi="Cambria Math"/>
                 </w:rPr>
+                <m:t>=</m:t>
+              </m:r>
+              <m:r>
+                <w:rPr>
+                  <w:rFonts w:ascii="Cambria Math" w:eastAsiaTheme="minorEastAsia" w:hAnsi="Cambria Math"/>
+                </w:rPr>
+                <m:t>(</m:t>
+              </m:r>
+              <m:sSub>
+                <m:sSubPr>
+                  <m:ctrlPr>
+                    <w:rPr>
+                      <w:rFonts w:ascii="Cambria Math" w:eastAsiaTheme="minorEastAsia" w:hAnsi="Cambria Math"/>
+                      <w:i/>
+                    </w:rPr>
+                  </m:ctrlPr>
+                </m:sSubPr>
+                <m:e>
+                  <m:r>
+                    <w:rPr>
+                      <w:rFonts w:ascii="Cambria Math" w:eastAsiaTheme="minorEastAsia" w:hAnsi="Cambria Math"/>
+                    </w:rPr>
+                    <m:t>V</m:t>
+                  </m:r>
+                </m:e>
+                <m:sub>
+                  <m:r>
+                    <w:rPr>
+                      <w:rFonts w:ascii="Cambria Math" w:eastAsiaTheme="minorEastAsia" w:hAnsi="Cambria Math"/>
+                    </w:rPr>
+                    <m:t>u</m:t>
+                  </m:r>
+                </m:sub>
+              </m:sSub>
+              <m:sSub>
+                <m:sSubPr>
+                  <m:ctrlPr>
+                    <w:rPr>
+                      <w:rFonts w:ascii="Cambria Math" w:eastAsiaTheme="minorEastAsia" w:hAnsi="Cambria Math"/>
+                      <w:i/>
+                    </w:rPr>
+                  </m:ctrlPr>
+                </m:sSubPr>
+                <m:e>
+                  <m:r>
+                    <w:rPr>
+                      <w:rFonts w:ascii="Cambria Math" w:eastAsiaTheme="minorEastAsia" w:hAnsi="Cambria Math"/>
+                    </w:rPr>
+                    <m:t>D</m:t>
+                  </m:r>
+                </m:e>
+                <m:sub>
+                  <m:r>
+                    <w:rPr>
+                      <w:rFonts w:ascii="Cambria Math" w:eastAsiaTheme="minorEastAsia" w:hAnsi="Cambria Math"/>
+                    </w:rPr>
+                    <m:t>u</m:t>
+                  </m:r>
+                </m:sub>
+              </m:sSub>
+              <m:r>
+                <w:rPr>
+                  <w:rFonts w:ascii="Cambria Math" w:eastAsiaTheme="minorEastAsia" w:hAnsi="Cambria Math"/>
+                </w:rPr>
+                <m:t>+</m:t>
+              </m:r>
+              <m:nary>
+                <m:naryPr>
+                  <m:chr m:val="∑"/>
+                  <m:supHide m:val="1"/>
+                  <m:ctrlPr>
+                    <w:rPr>
+                      <w:rFonts w:ascii="Cambria Math" w:eastAsiaTheme="minorEastAsia" w:hAnsi="Cambria Math"/>
+                      <w:i/>
+                    </w:rPr>
+                  </m:ctrlPr>
+                </m:naryPr>
+                <m:sub>
+                  <m:r>
+                    <w:rPr>
+                      <w:rFonts w:ascii="Cambria Math" w:eastAsiaTheme="minorEastAsia" w:hAnsi="Cambria Math"/>
+                    </w:rPr>
+                    <m:t>t&lt;s≤u</m:t>
+                  </m:r>
+                </m:sub>
+                <m:sup/>
+                <m:e>
+                  <m:sSub>
+                    <m:sSubPr>
+                      <m:ctrlPr>
+                        <w:rPr>
+                          <w:rFonts w:ascii="Cambria Math" w:eastAsiaTheme="minorEastAsia" w:hAnsi="Cambria Math"/>
+                          <w:i/>
+                        </w:rPr>
+                      </m:ctrlPr>
+                    </m:sSubPr>
+                    <m:e>
+                      <m:r>
+                        <w:rPr>
+                          <w:rFonts w:ascii="Cambria Math" w:eastAsiaTheme="minorEastAsia" w:hAnsi="Cambria Math"/>
+                        </w:rPr>
+                        <m:t>A</m:t>
+                      </m:r>
+                    </m:e>
+                    <m:sub>
+                      <m:r>
+                        <w:rPr>
+                          <w:rFonts w:ascii="Cambria Math" w:eastAsiaTheme="minorEastAsia" w:hAnsi="Cambria Math"/>
+                        </w:rPr>
+                        <m:t>s</m:t>
+                      </m:r>
+                    </m:sub>
+                  </m:sSub>
+                  <m:sSub>
+                    <m:sSubPr>
+                      <m:ctrlPr>
+                        <w:rPr>
+                          <w:rFonts w:ascii="Cambria Math" w:eastAsiaTheme="minorEastAsia" w:hAnsi="Cambria Math"/>
+                          <w:i/>
+                        </w:rPr>
+                      </m:ctrlPr>
+                    </m:sSubPr>
+                    <m:e>
+                      <m:r>
+                        <w:rPr>
+                          <w:rFonts w:ascii="Cambria Math" w:eastAsiaTheme="minorEastAsia" w:hAnsi="Cambria Math"/>
+                        </w:rPr>
+                        <m:t>D</m:t>
+                      </m:r>
+                    </m:e>
+                    <m:sub>
+                      <m:r>
+                        <w:rPr>
+                          <w:rFonts w:ascii="Cambria Math" w:eastAsiaTheme="minorEastAsia" w:hAnsi="Cambria Math"/>
+                        </w:rPr>
+                        <m:t>s</m:t>
+                      </m:r>
+                    </m:sub>
+                  </m:sSub>
+                </m:e>
+              </m:nary>
+              <m:r>
+                <w:rPr>
+                  <w:rFonts w:ascii="Cambria Math" w:eastAsiaTheme="minorEastAsia" w:hAnsi="Cambria Math"/>
+                </w:rPr>
                 <m:t>)</m:t>
+              </m:r>
+              <m:r>
+                <w:rPr>
+                  <w:rFonts w:ascii="Cambria Math" w:eastAsiaTheme="minorEastAsia" w:hAnsi="Cambria Math"/>
+                </w:rPr>
+                <m:t xml:space="preserve"> </m:t>
               </m:r>
               <m:sSub>
                 <m:sSubPr>
@@ -2229,8 +3465,32 @@
                   </m:sSub>
                 </m:sub>
               </m:sSub>
+              <m:r>
+                <w:rPr>
+                  <w:rFonts w:ascii="Cambria Math" w:eastAsiaTheme="minorEastAsia" w:hAnsi="Cambria Math"/>
+                </w:rPr>
+                <m:t>#</m:t>
+              </m:r>
+              <m:d>
+                <m:dPr>
+                  <m:ctrlPr>
+                    <w:rPr>
+                      <w:rFonts w:ascii="Cambria Math" w:eastAsiaTheme="minorEastAsia" w:hAnsi="Cambria Math"/>
+                      <w:i/>
+                    </w:rPr>
+                  </m:ctrlPr>
+                </m:dPr>
+                <m:e>
+                  <m:r>
+                    <w:rPr>
+                      <w:rFonts w:ascii="Cambria Math" w:eastAsiaTheme="minorEastAsia" w:hAnsi="Cambria Math"/>
+                    </w:rPr>
+                    <m:t>2</m:t>
+                  </m:r>
+                </m:e>
+              </m:d>
             </m:e>
-          </m:nary>
+          </m:eqArr>
         </m:oMath>
       </m:oMathPara>
     </w:p>
@@ -2640,9 +3900,21 @@
         <w:rPr>
           <w:rFonts w:eastAsiaTheme="minorEastAsia"/>
         </w:rPr>
-        <w:t xml:space="preserve"> and </w:t>
+        <w:t>,</w:t>
+      </w:r>
+      <w:r>
+        <w:rPr>
+          <w:rFonts w:eastAsiaTheme="minorEastAsia"/>
+        </w:rPr>
+        <w:t xml:space="preserve"> </w:t>
       </w:r>
       <m:oMath>
+        <m:r>
+          <w:rPr>
+            <w:rFonts w:ascii="Cambria Math" w:eastAsiaTheme="minorEastAsia" w:hAnsi="Cambria Math"/>
+          </w:rPr>
+          <m:t xml:space="preserve"> </m:t>
+        </m:r>
         <m:sSub>
           <m:sSubPr>
             <m:ctrlPr>
@@ -2741,7 +4013,7 @@
         <w:rPr>
           <w:rFonts w:eastAsiaTheme="minorEastAsia"/>
         </w:rPr>
-        <w:t xml:space="preserve"> we have </w:t>
+        <w:t xml:space="preserve">, and </w:t>
       </w:r>
       <m:oMath>
         <m:sSub>
@@ -2758,6 +4030,46 @@
               <w:rPr>
                 <w:rFonts w:ascii="Cambria Math" w:eastAsiaTheme="minorEastAsia" w:hAnsi="Cambria Math"/>
               </w:rPr>
+              <m:t>D</m:t>
+            </m:r>
+          </m:e>
+          <m:sub>
+            <m:r>
+              <w:rPr>
+                <w:rFonts w:ascii="Cambria Math" w:eastAsiaTheme="minorEastAsia" w:hAnsi="Cambria Math"/>
+              </w:rPr>
+              <m:t>0</m:t>
+            </m:r>
+          </m:sub>
+        </m:sSub>
+        <m:r>
+          <w:rPr>
+            <w:rFonts w:ascii="Cambria Math" w:eastAsiaTheme="minorEastAsia" w:hAnsi="Cambria Math"/>
+          </w:rPr>
+          <m:t xml:space="preserve">&gt;0 </m:t>
+        </m:r>
+      </m:oMath>
+      <w:r>
+        <w:rPr>
+          <w:rFonts w:eastAsiaTheme="minorEastAsia"/>
+        </w:rPr>
+        <w:t xml:space="preserve">we have </w:t>
+      </w:r>
+      <m:oMath>
+        <m:sSub>
+          <m:sSubPr>
+            <m:ctrlPr>
+              <w:rPr>
+                <w:rFonts w:ascii="Cambria Math" w:eastAsiaTheme="minorEastAsia" w:hAnsi="Cambria Math"/>
+                <w:i/>
+              </w:rPr>
+            </m:ctrlPr>
+          </m:sSubPr>
+          <m:e>
+            <m:r>
+              <w:rPr>
+                <w:rFonts w:ascii="Cambria Math" w:eastAsiaTheme="minorEastAsia" w:hAnsi="Cambria Math"/>
+              </w:rPr>
               <m:t>A</m:t>
             </m:r>
           </m:e>
@@ -2774,48 +4086,14 @@
           <w:rPr>
             <w:rFonts w:ascii="Cambria Math" w:eastAsiaTheme="minorEastAsia" w:hAnsi="Cambria Math"/>
           </w:rPr>
-          <m:t xml:space="preserve">≤0 </m:t>
+          <m:t>≤0</m:t>
         </m:r>
       </m:oMath>
       <w:r>
         <w:rPr>
           <w:rFonts w:eastAsiaTheme="minorEastAsia"/>
         </w:rPr>
-        <w:t xml:space="preserve">using </w:t>
-      </w:r>
-      <m:oMath>
-        <m:sSub>
-          <m:sSubPr>
-            <m:ctrlPr>
-              <w:rPr>
-                <w:rFonts w:ascii="Cambria Math" w:eastAsiaTheme="minorEastAsia" w:hAnsi="Cambria Math"/>
-                <w:i/>
-              </w:rPr>
-            </m:ctrlPr>
-          </m:sSubPr>
-          <m:e>
-            <m:r>
-              <w:rPr>
-                <w:rFonts w:ascii="Cambria Math" w:eastAsiaTheme="minorEastAsia" w:hAnsi="Cambria Math"/>
-              </w:rPr>
-              <m:t>D</m:t>
-            </m:r>
-          </m:e>
-          <m:sub>
-            <m:r>
-              <w:rPr>
-                <w:rFonts w:ascii="Cambria Math" w:eastAsiaTheme="minorEastAsia" w:hAnsi="Cambria Math"/>
-              </w:rPr>
-              <m:t>0</m:t>
-            </m:r>
-          </m:sub>
-        </m:sSub>
-      </m:oMath>
-      <w:r>
-        <w:rPr>
-          <w:rFonts w:eastAsiaTheme="minorEastAsia"/>
-        </w:rPr>
-        <w:t xml:space="preserve"> is positive, where the 0 subscript denote time </w:t>
+        <w:t xml:space="preserve">, where the 0 subscript denote time </w:t>
       </w:r>
       <m:oMath>
         <m:sSub>
@@ -3149,7 +4427,7 @@
               <w:rPr>
                 <w:rFonts w:ascii="Cambria Math" w:eastAsiaTheme="minorEastAsia" w:hAnsi="Cambria Math"/>
               </w:rPr>
-              <m:t>m</m:t>
+              <m:t>I</m:t>
             </m:r>
           </m:sup>
         </m:sSup>
@@ -3226,20 +4504,104 @@
           <w:rPr>
             <w:rFonts w:ascii="Cambria Math" w:eastAsiaTheme="minorEastAsia" w:hAnsi="Cambria Math"/>
           </w:rPr>
-          <m:t>→</m:t>
-        </m:r>
-        <m:r>
-          <w:rPr>
-            <w:rFonts w:ascii="Cambria Math" w:eastAsiaTheme="minorEastAsia" w:hAnsi="Cambria Math"/>
-          </w:rPr>
-          <m:t>(0,∞)</m:t>
+          <m:t>→(0,∞)</m:t>
         </m:r>
       </m:oMath>
       <w:r>
         <w:rPr>
           <w:rFonts w:eastAsiaTheme="minorEastAsia"/>
         </w:rPr>
-        <w:t xml:space="preserve"> is a positive adapted process is arbitrage-free. </w:t>
+        <w:t xml:space="preserve"> is a positive adapted process is arbitrage-free.</w:t>
+      </w:r>
+      <w:r>
+        <w:rPr>
+          <w:rFonts w:eastAsiaTheme="minorEastAsia"/>
+        </w:rPr>
+        <w:t xml:space="preserve"> This is </w:t>
+      </w:r>
+      <w:r>
+        <w:rPr>
+          <w:rFonts w:eastAsiaTheme="minorEastAsia"/>
+        </w:rPr>
+        <w:t>immediate</w:t>
+      </w:r>
+      <w:r>
+        <w:rPr>
+          <w:rFonts w:eastAsiaTheme="minorEastAsia"/>
+        </w:rPr>
+        <w:t xml:space="preserve"> by substituting </w:t>
+      </w:r>
+      <m:oMath>
+        <m:sSub>
+          <m:sSubPr>
+            <m:ctrlPr>
+              <w:rPr>
+                <w:rFonts w:ascii="Cambria Math" w:eastAsiaTheme="minorEastAsia" w:hAnsi="Cambria Math"/>
+                <w:i/>
+              </w:rPr>
+            </m:ctrlPr>
+          </m:sSubPr>
+          <m:e>
+            <m:r>
+              <w:rPr>
+                <w:rFonts w:ascii="Cambria Math" w:eastAsiaTheme="minorEastAsia" w:hAnsi="Cambria Math"/>
+              </w:rPr>
+              <m:t>X</m:t>
+            </m:r>
+          </m:e>
+          <m:sub>
+            <m:r>
+              <w:rPr>
+                <w:rFonts w:ascii="Cambria Math" w:eastAsiaTheme="minorEastAsia" w:hAnsi="Cambria Math"/>
+              </w:rPr>
+              <m:t>u</m:t>
+            </m:r>
+          </m:sub>
+        </m:sSub>
+        <m:sSub>
+          <m:sSubPr>
+            <m:ctrlPr>
+              <w:rPr>
+                <w:rFonts w:ascii="Cambria Math" w:eastAsiaTheme="minorEastAsia" w:hAnsi="Cambria Math"/>
+                <w:i/>
+              </w:rPr>
+            </m:ctrlPr>
+          </m:sSubPr>
+          <m:e>
+            <m:r>
+              <w:rPr>
+                <w:rFonts w:ascii="Cambria Math" w:eastAsiaTheme="minorEastAsia" w:hAnsi="Cambria Math"/>
+              </w:rPr>
+              <m:t>D</m:t>
+            </m:r>
+          </m:e>
+          <m:sub>
+            <m:r>
+              <w:rPr>
+                <w:rFonts w:ascii="Cambria Math" w:eastAsiaTheme="minorEastAsia" w:hAnsi="Cambria Math"/>
+              </w:rPr>
+              <m:t>u</m:t>
+            </m:r>
+          </m:sub>
+        </m:sSub>
+      </m:oMath>
+      <w:r>
+        <w:rPr>
+          <w:rFonts w:eastAsiaTheme="minorEastAsia"/>
+        </w:rPr>
+        <w:t xml:space="preserve"> </w:t>
+      </w:r>
+      <w:r>
+        <w:rPr>
+          <w:rFonts w:eastAsiaTheme="minorEastAsia"/>
+        </w:rPr>
+        <w:t>in equation (1)</w:t>
+      </w:r>
+      <w:r>
+        <w:rPr>
+          <w:rFonts w:eastAsiaTheme="minorEastAsia"/>
+        </w:rPr>
+        <w:t>.</w:t>
       </w:r>
     </w:p>
     <w:p>
@@ -3385,8 +4747,6 @@
         </w:rPr>
         <w:t xml:space="preserve"> </w:t>
       </w:r>
-      <w:bookmarkStart w:id="0" w:name="_GoBack"/>
-      <w:bookmarkEnd w:id="0"/>
       <w:r>
         <w:rPr>
           <w:rFonts w:eastAsiaTheme="minorEastAsia"/>
@@ -3611,6 +4971,8 @@
           <w:rFonts w:eastAsiaTheme="minorEastAsia"/>
         </w:rPr>
       </w:pPr>
+      <w:bookmarkStart w:id="0" w:name="_GoBack"/>
+      <w:bookmarkEnd w:id="0"/>
     </w:p>
     <w:sectPr>
       <w:pgSz w:w="12240" w:h="15840"/>
@@ -3623,7 +4985,7 @@
 </file>
 
 <file path=word/styles.xml><?xml version="1.0" encoding="utf-8"?>
-<w:styles xmlns:mc="http://schemas.openxmlformats.org/markup-compatibility/2006" xmlns:r="http://schemas.openxmlformats.org/officeDocument/2006/relationships" xmlns:w="http://schemas.openxmlformats.org/wordprocessingml/2006/main" xmlns:w14="http://schemas.microsoft.com/office/word/2010/wordml" xmlns:w15="http://schemas.microsoft.com/office/word/2012/wordml" xmlns:w16se="http://schemas.microsoft.com/office/word/2015/wordml/symex" mc:Ignorable="w14 w15 w16se">
+<w:styles xmlns:mc="http://schemas.openxmlformats.org/markup-compatibility/2006" xmlns:r="http://schemas.openxmlformats.org/officeDocument/2006/relationships" xmlns:w="http://schemas.openxmlformats.org/wordprocessingml/2006/main" xmlns:w14="http://schemas.microsoft.com/office/word/2010/wordml" xmlns:w15="http://schemas.microsoft.com/office/word/2012/wordml" xmlns:w16cid="http://schemas.microsoft.com/office/word/2016/wordml/cid" xmlns:w16se="http://schemas.microsoft.com/office/word/2015/wordml/symex" mc:Ignorable="w14 w15 w16se w16cid">
   <w:docDefaults>
     <w:rPrDefault>
       <w:rPr>
@@ -3639,7 +5001,7 @@
       </w:pPr>
     </w:pPrDefault>
   </w:docDefaults>
-  <w:latentStyles w:defLockedState="0" w:defUIPriority="99" w:defSemiHidden="0" w:defUnhideWhenUsed="0" w:defQFormat="0" w:count="371">
+  <w:latentStyles w:defLockedState="0" w:defUIPriority="99" w:defSemiHidden="0" w:defUnhideWhenUsed="0" w:defQFormat="0" w:count="375">
     <w:lsdException w:name="Normal" w:uiPriority="0" w:qFormat="1"/>
     <w:lsdException w:name="heading 1" w:uiPriority="9" w:qFormat="1"/>
     <w:lsdException w:name="heading 2" w:semiHidden="1" w:uiPriority="9" w:unhideWhenUsed="1" w:qFormat="1"/>
@@ -4011,6 +5373,10 @@
     <w:lsdException w:name="List Table 5 Dark Accent 6" w:uiPriority="50"/>
     <w:lsdException w:name="List Table 6 Colorful Accent 6" w:uiPriority="51"/>
     <w:lsdException w:name="List Table 7 Colorful Accent 6" w:uiPriority="52"/>
+    <w:lsdException w:name="Mention" w:semiHidden="1" w:unhideWhenUsed="1"/>
+    <w:lsdException w:name="Smart Hyperlink" w:semiHidden="1" w:unhideWhenUsed="1"/>
+    <w:lsdException w:name="Hashtag" w:semiHidden="1" w:unhideWhenUsed="1"/>
+    <w:lsdException w:name="Unresolved Mention" w:semiHidden="1" w:unhideWhenUsed="1"/>
   </w:latentStyles>
   <w:style w:type="paragraph" w:default="1" w:styleId="Normal">
     <w:name w:val="Normal"/>
@@ -4375,7 +5741,7 @@
 </file>
 
 <file path=customXml/itemProps1.xml><?xml version="1.0" encoding="utf-8"?>
-<ds:datastoreItem xmlns:ds="http://schemas.openxmlformats.org/officeDocument/2006/customXml" ds:itemID="{CE3A9BF7-3F1F-4789-ABA8-A9FA642A5505}">
+<ds:datastoreItem xmlns:ds="http://schemas.openxmlformats.org/officeDocument/2006/customXml" ds:itemID="{8476C439-074C-48C2-ACF1-84BC47654298}">
   <ds:schemaRefs>
     <ds:schemaRef ds:uri="http://schemas.openxmlformats.org/officeDocument/2006/bibliography"/>
   </ds:schemaRefs>

</xml_diff>